<commit_message>
Turns out i fucked it all up!
</commit_message>
<xml_diff>
--- a/Informatics/Lab1 Info.docx
+++ b/Informatics/Lab1 Info.docx
@@ -1179,8 +1179,6 @@
             </w:rPr>
             <w:t>Оглавление</w:t>
           </w:r>
-          <w:bookmarkStart w:id="0" w:name="_GoBack"/>
-          <w:bookmarkEnd w:id="0"/>
         </w:p>
         <w:p>
           <w:pPr>
@@ -2428,11 +2426,11 @@
       <w:pPr>
         <w:pStyle w:val="1"/>
       </w:pPr>
-      <w:bookmarkStart w:id="1" w:name="_Toc85636085"/>
+      <w:bookmarkStart w:id="0" w:name="_Toc85636085"/>
       <w:r>
         <w:t>Задание</w:t>
       </w:r>
-      <w:bookmarkEnd w:id="1"/>
+      <w:bookmarkEnd w:id="0"/>
     </w:p>
     <w:p/>
     <w:p>
@@ -2724,45 +2722,45 @@
       <w:pPr>
         <w:pStyle w:val="1"/>
       </w:pPr>
-      <w:bookmarkStart w:id="2" w:name="_Toc85636086"/>
+      <w:bookmarkStart w:id="1" w:name="_Toc85636086"/>
       <w:r>
         <w:t>Основные этапы вычисления</w:t>
       </w:r>
+      <w:bookmarkEnd w:id="1"/>
+    </w:p>
+    <w:p>
+      <w:pPr>
+        <w:pStyle w:val="2"/>
+      </w:pPr>
+      <w:bookmarkStart w:id="2" w:name="_Toc85636087"/>
+      <w:r>
+        <w:t>Задание 1</w:t>
+      </w:r>
       <w:bookmarkEnd w:id="2"/>
     </w:p>
     <w:p>
+      <w:r>
+        <w:t>Мой номер варианта 82</w:t>
+      </w:r>
+    </w:p>
+    <w:p>
       <w:pPr>
         <w:pStyle w:val="2"/>
-      </w:pPr>
-      <w:bookmarkStart w:id="3" w:name="_Toc85636087"/>
-      <w:r>
-        <w:t>Задание 1</w:t>
+        <w:rPr>
+          <w:lang w:val="en-US"/>
+        </w:rPr>
+      </w:pPr>
+      <w:bookmarkStart w:id="3" w:name="_Toc85636088"/>
+      <w:r>
+        <w:t xml:space="preserve">Задание </w:t>
+      </w:r>
+      <w:r>
+        <w:rPr>
+          <w:lang w:val="en-US"/>
+        </w:rPr>
+        <w:t>2</w:t>
       </w:r>
       <w:bookmarkEnd w:id="3"/>
-    </w:p>
-    <w:p>
-      <w:r>
-        <w:t>Мой номер варианта 82</w:t>
-      </w:r>
-    </w:p>
-    <w:p>
-      <w:pPr>
-        <w:pStyle w:val="2"/>
-        <w:rPr>
-          <w:lang w:val="en-US"/>
-        </w:rPr>
-      </w:pPr>
-      <w:bookmarkStart w:id="4" w:name="_Toc85636088"/>
-      <w:r>
-        <w:t xml:space="preserve">Задание </w:t>
-      </w:r>
-      <w:r>
-        <w:rPr>
-          <w:lang w:val="en-US"/>
-        </w:rPr>
-        <w:t>2</w:t>
-      </w:r>
-      <w:bookmarkEnd w:id="4"/>
     </w:p>
     <w:tbl>
       <w:tblPr>
@@ -2786,12 +2784,15 @@
           <w:p>
             <w:pPr>
               <w:pStyle w:val="a3"/>
+              <w:rPr>
+                <w:lang w:val="en-US"/>
+              </w:rPr>
             </w:pPr>
             <w:r>
               <w:rPr>
                 <w:rStyle w:val="markedcontent"/>
               </w:rPr>
-              <w:t>Полученные коды</w:t>
+              <w:t>Номер кода</w:t>
             </w:r>
           </w:p>
         </w:tc>
@@ -2867,7 +2868,7 @@
               <w:rPr>
                 <w:rStyle w:val="markedcontent"/>
               </w:rPr>
-              <w:t>Полученные коды в двоичной системе счисления</w:t>
+              <w:t>Полученное сообщение</w:t>
             </w:r>
           </w:p>
         </w:tc>
@@ -2886,7 +2887,7 @@
               <w:rPr>
                 <w:rStyle w:val="markedcontent"/>
               </w:rPr>
-              <w:t>1010111</w:t>
+              <w:t>0011110</w:t>
             </w:r>
           </w:p>
         </w:tc>
@@ -2899,7 +2900,7 @@
               <w:pStyle w:val="a3"/>
             </w:pPr>
             <w:r>
-              <w:t>0001010</w:t>
+              <w:t>1010000</w:t>
             </w:r>
           </w:p>
         </w:tc>
@@ -2912,7 +2913,7 @@
               <w:pStyle w:val="a3"/>
             </w:pPr>
             <w:r>
-              <w:t>0100110</w:t>
+              <w:t>1010010</w:t>
             </w:r>
           </w:p>
         </w:tc>
@@ -2925,7 +2926,7 @@
               <w:pStyle w:val="a3"/>
             </w:pPr>
             <w:r>
-              <w:t>1001110</w:t>
+              <w:t>1000101</w:t>
             </w:r>
           </w:p>
         </w:tc>
@@ -2939,7 +2940,7 @@
           <w:lang w:val="en-US"/>
         </w:rPr>
       </w:pPr>
-      <w:bookmarkStart w:id="5" w:name="_Toc85636089"/>
+      <w:bookmarkStart w:id="4" w:name="_Toc85636089"/>
       <w:r>
         <w:t xml:space="preserve">Задание </w:t>
       </w:r>
@@ -2949,7 +2950,7 @@
         </w:rPr>
         <w:t>3</w:t>
       </w:r>
-      <w:bookmarkEnd w:id="5"/>
+      <w:bookmarkEnd w:id="4"/>
     </w:p>
     <w:p>
       <w:proofErr w:type="spellStart"/>
@@ -3722,7 +3723,7 @@
           <w:lang w:val="en-US"/>
         </w:rPr>
       </w:pPr>
-      <w:bookmarkStart w:id="6" w:name="_Toc85636090"/>
+      <w:bookmarkStart w:id="5" w:name="_Toc85636090"/>
       <w:r>
         <w:t xml:space="preserve">Задание </w:t>
       </w:r>
@@ -3732,17 +3733,26 @@
         </w:rPr>
         <w:t>4</w:t>
       </w:r>
+      <w:bookmarkEnd w:id="5"/>
+    </w:p>
+    <w:p>
+      <w:pPr>
+        <w:pStyle w:val="3"/>
+        <w:rPr>
+          <w:lang w:val="en-US"/>
+        </w:rPr>
+      </w:pPr>
+      <w:bookmarkStart w:id="6" w:name="_Toc85636091"/>
+      <w:r>
+        <w:t xml:space="preserve">Код </w:t>
+      </w:r>
       <w:bookmarkEnd w:id="6"/>
-    </w:p>
-    <w:p>
-      <w:pPr>
-        <w:pStyle w:val="3"/>
-      </w:pPr>
-      <w:bookmarkStart w:id="7" w:name="_Toc85636091"/>
-      <w:r>
-        <w:t>Код 1</w:t>
-      </w:r>
-      <w:bookmarkEnd w:id="7"/>
+      <w:r>
+        <w:rPr>
+          <w:lang w:val="en-US"/>
+        </w:rPr>
+        <w:t>87</w:t>
+      </w:r>
     </w:p>
     <w:p>
       <w:pPr>
@@ -3750,47 +3760,6 @@
           <w:rStyle w:val="markedcontent"/>
         </w:rPr>
       </w:pPr>
-      <w:r>
-        <w:rPr>
-          <w:rStyle w:val="markedcontent"/>
-          <w:rFonts w:ascii="Arial" w:hAnsi="Arial" w:cs="Arial"/>
-          <w:sz w:val="20"/>
-          <w:szCs w:val="20"/>
-        </w:rPr>
-        <w:t>87</w:t>
-      </w:r>
-      <w:r>
-        <w:rPr>
-          <w:rStyle w:val="markedcontent"/>
-          <w:rFonts w:ascii="Arial" w:hAnsi="Arial" w:cs="Arial"/>
-          <w:sz w:val="20"/>
-          <w:szCs w:val="20"/>
-          <w:vertAlign w:val="subscript"/>
-        </w:rPr>
-        <w:t xml:space="preserve">10 </w:t>
-      </w:r>
-      <w:r>
-        <w:rPr>
-          <w:rStyle w:val="markedcontent"/>
-          <w:rFonts w:ascii="Arial" w:hAnsi="Arial" w:cs="Arial"/>
-          <w:sz w:val="20"/>
-          <w:szCs w:val="20"/>
-        </w:rPr>
-        <w:t xml:space="preserve">= </w:t>
-      </w:r>
-      <w:r>
-        <w:rPr>
-          <w:rStyle w:val="markedcontent"/>
-        </w:rPr>
-        <w:t>1010111</w:t>
-      </w:r>
-      <w:r>
-        <w:rPr>
-          <w:rStyle w:val="markedcontent"/>
-          <w:vertAlign w:val="subscript"/>
-        </w:rPr>
-        <w:t>2</w:t>
-      </w:r>
     </w:p>
     <w:tbl>
       <w:tblPr>
@@ -3942,7 +3911,7 @@
           </w:tcPr>
           <w:p>
             <w:r>
-              <w:t>1</w:t>
+              <w:t>0</w:t>
             </w:r>
           </w:p>
         </w:tc>
@@ -3974,37 +3943,37 @@
           </w:tcPr>
           <w:p>
             <w:r>
+              <w:t>1</w:t>
+            </w:r>
+          </w:p>
+        </w:tc>
+        <w:tc>
+          <w:tcPr>
+            <w:tcW w:w="0" w:type="auto"/>
+          </w:tcPr>
+          <w:p>
+            <w:r>
+              <w:t>1</w:t>
+            </w:r>
+          </w:p>
+        </w:tc>
+        <w:tc>
+          <w:tcPr>
+            <w:tcW w:w="0" w:type="auto"/>
+          </w:tcPr>
+          <w:p>
+            <w:r>
+              <w:t>1</w:t>
+            </w:r>
+          </w:p>
+        </w:tc>
+        <w:tc>
+          <w:tcPr>
+            <w:tcW w:w="0" w:type="auto"/>
+          </w:tcPr>
+          <w:p>
+            <w:r>
               <w:t>0</w:t>
-            </w:r>
-          </w:p>
-        </w:tc>
-        <w:tc>
-          <w:tcPr>
-            <w:tcW w:w="0" w:type="auto"/>
-          </w:tcPr>
-          <w:p>
-            <w:r>
-              <w:t>1</w:t>
-            </w:r>
-          </w:p>
-        </w:tc>
-        <w:tc>
-          <w:tcPr>
-            <w:tcW w:w="0" w:type="auto"/>
-          </w:tcPr>
-          <w:p>
-            <w:r>
-              <w:t>1</w:t>
-            </w:r>
-          </w:p>
-        </w:tc>
-        <w:tc>
-          <w:tcPr>
-            <w:tcW w:w="0" w:type="auto"/>
-          </w:tcPr>
-          <w:p>
-            <w:r>
-              <w:t>1</w:t>
             </w:r>
           </w:p>
         </w:tc>
@@ -4035,151 +4004,150 @@
       </w:r>
     </w:p>
     <w:p>
-      <w:pPr>
+      <w:r>
         <w:rPr>
           <w:lang w:val="en-US"/>
         </w:rPr>
-      </w:pPr>
+        <w:t xml:space="preserve">1 + 1 + </w:t>
+      </w:r>
+      <w:r>
+        <w:t>0</w:t>
+      </w:r>
       <w:r>
         <w:rPr>
           <w:lang w:val="en-US"/>
         </w:rPr>
-        <w:t xml:space="preserve">1 + 1 + 1 = </w:t>
-      </w:r>
-      <w:r>
+        <w:t xml:space="preserve"> = </w:t>
+      </w:r>
+      <w:r>
+        <w:t>2</w:t>
+      </w:r>
+    </w:p>
+    <w:p>
+      <w:r>
+        <w:t>Число четное, бит должен быть равен 0</w:t>
+      </w:r>
+      <w:r>
+        <w:t xml:space="preserve">. </w:t>
+      </w:r>
+      <w:r>
+        <w:t>В бите четности ошибок нет.</w:t>
+      </w:r>
+    </w:p>
+    <w:p>
+      <w:pPr>
         <w:rPr>
           <w:lang w:val="en-US"/>
         </w:rPr>
+      </w:pPr>
+      <w:r>
+        <w:rPr>
+          <w:lang w:val="en-US"/>
+        </w:rPr>
+        <w:t xml:space="preserve">p2 = </w:t>
+      </w:r>
+      <w:r>
+        <w:rPr>
+          <w:lang w:val="en-US"/>
+        </w:rPr>
+        <w:t>i1 + i3 + i4</w:t>
+      </w:r>
+    </w:p>
+    <w:p>
+      <w:r>
+        <w:t>1 + 1 + 0 = 2</w:t>
+      </w:r>
+    </w:p>
+    <w:p>
+      <w:r>
+        <w:lastRenderedPageBreak/>
+        <w:t>Число четное, бит должен быть равен 0. В бите четности ошибок нет</w:t>
+      </w:r>
+      <w:r>
+        <w:t>.</w:t>
+      </w:r>
+    </w:p>
+    <w:p>
+      <w:r>
+        <w:rPr>
+          <w:lang w:val="en-US"/>
+        </w:rPr>
+        <w:t>p</w:t>
+      </w:r>
+      <w:r>
+        <w:t xml:space="preserve">3 = </w:t>
+      </w:r>
+      <w:proofErr w:type="spellStart"/>
+      <w:r>
+        <w:rPr>
+          <w:lang w:val="en-US"/>
+        </w:rPr>
+        <w:t>i</w:t>
+      </w:r>
+      <w:proofErr w:type="spellEnd"/>
+      <w:r>
+        <w:t xml:space="preserve">2 + </w:t>
+      </w:r>
+      <w:proofErr w:type="spellStart"/>
+      <w:r>
+        <w:rPr>
+          <w:lang w:val="en-US"/>
+        </w:rPr>
+        <w:t>i</w:t>
+      </w:r>
+      <w:proofErr w:type="spellEnd"/>
+      <w:r>
+        <w:t xml:space="preserve">3 + </w:t>
+      </w:r>
+      <w:proofErr w:type="spellStart"/>
+      <w:r>
+        <w:rPr>
+          <w:lang w:val="en-US"/>
+        </w:rPr>
+        <w:t>i</w:t>
+      </w:r>
+      <w:proofErr w:type="spellEnd"/>
+      <w:r>
+        <w:t>4</w:t>
+      </w:r>
+    </w:p>
+    <w:p>
+      <w:r>
+        <w:t>1 + 1 + 0 = 2</w:t>
+      </w:r>
+    </w:p>
+    <w:p>
+      <w:r>
+        <w:t>Число четное, бит должен быть равен 0</w:t>
+      </w:r>
+      <w:r>
+        <w:t>. В бите четности ошибка.</w:t>
+      </w:r>
+    </w:p>
+    <w:p>
+      <w:pPr>
+        <w:rPr>
+          <w:b/>
+        </w:rPr>
+      </w:pPr>
+      <w:r>
+        <w:rPr>
+          <w:b/>
+        </w:rPr>
+        <w:t xml:space="preserve">Ошибка в проверочном бите </w:t>
+      </w:r>
+      <w:r>
+        <w:rPr>
+          <w:b/>
+          <w:lang w:val="en-US"/>
+        </w:rPr>
+        <w:t>p</w:t>
+      </w:r>
+      <w:r>
+        <w:rPr>
+          <w:b/>
+        </w:rPr>
         <w:t>3</w:t>
-      </w:r>
-    </w:p>
-    <w:p>
-      <w:pPr>
-        <w:rPr>
-          <w:lang w:val="en-US"/>
-        </w:rPr>
-      </w:pPr>
-      <w:r>
-        <w:t>Число нечетное, бит должен быть равен 1. Все</w:t>
-      </w:r>
-      <w:r>
-        <w:rPr>
-          <w:lang w:val="en-US"/>
-        </w:rPr>
-        <w:t xml:space="preserve"> </w:t>
-      </w:r>
-      <w:r>
-        <w:t>верно</w:t>
-      </w:r>
-      <w:r>
-        <w:rPr>
-          <w:lang w:val="en-US"/>
-        </w:rPr>
-        <w:t>.</w:t>
-      </w:r>
-    </w:p>
-    <w:p>
-      <w:pPr>
-        <w:rPr>
-          <w:lang w:val="en-US"/>
-        </w:rPr>
-      </w:pPr>
-      <w:r>
-        <w:rPr>
-          <w:lang w:val="en-US"/>
-        </w:rPr>
-        <w:lastRenderedPageBreak/>
-        <w:t xml:space="preserve">p2 = </w:t>
-      </w:r>
-      <w:r>
-        <w:rPr>
-          <w:lang w:val="en-US"/>
-        </w:rPr>
-        <w:t>i1 + i3 + i4</w:t>
-      </w:r>
-    </w:p>
-    <w:p>
-      <w:r>
-        <w:t>1 + 1 + 1 = 3</w:t>
-      </w:r>
-    </w:p>
-    <w:p>
-      <w:r>
-        <w:t>Число нечетное, бит должен быть равен 1. В бите четности ошибка.</w:t>
-      </w:r>
-    </w:p>
-    <w:p>
-      <w:r>
-        <w:rPr>
-          <w:lang w:val="en-US"/>
-        </w:rPr>
-        <w:t>p</w:t>
-      </w:r>
-      <w:r>
-        <w:t xml:space="preserve">3 = </w:t>
-      </w:r>
-      <w:proofErr w:type="spellStart"/>
-      <w:r>
-        <w:rPr>
-          <w:lang w:val="en-US"/>
-        </w:rPr>
-        <w:t>i</w:t>
-      </w:r>
-      <w:proofErr w:type="spellEnd"/>
-      <w:r>
-        <w:t xml:space="preserve">2 + </w:t>
-      </w:r>
-      <w:proofErr w:type="spellStart"/>
-      <w:r>
-        <w:rPr>
-          <w:lang w:val="en-US"/>
-        </w:rPr>
-        <w:t>i</w:t>
-      </w:r>
-      <w:proofErr w:type="spellEnd"/>
-      <w:r>
-        <w:t xml:space="preserve">3 + </w:t>
-      </w:r>
-      <w:proofErr w:type="spellStart"/>
-      <w:r>
-        <w:rPr>
-          <w:lang w:val="en-US"/>
-        </w:rPr>
-        <w:t>i</w:t>
-      </w:r>
-      <w:proofErr w:type="spellEnd"/>
-      <w:r>
-        <w:t>4</w:t>
-      </w:r>
-    </w:p>
-    <w:p>
-      <w:r>
-        <w:t>1 + 1 + 1 = 3</w:t>
-      </w:r>
-    </w:p>
-    <w:p>
-      <w:r>
-        <w:t>Число нечетное, бит должен быть равен 1. В бите четности ошибка.</w:t>
-      </w:r>
-    </w:p>
-    <w:p>
-      <w:r>
-        <w:t>Ошибки в битах</w:t>
-      </w:r>
-      <w:r>
-        <w:t xml:space="preserve"> четности</w:t>
-      </w:r>
-      <w:r>
-        <w:t xml:space="preserve"> 2 и 4</w:t>
-      </w:r>
-      <w:r>
-        <w:br/>
-        <w:t>2 + 4 = 6</w:t>
-      </w:r>
-    </w:p>
-    <w:p>
-      <w:r>
-        <w:t>Ошибка в бите 6</w:t>
       </w:r>
     </w:p>
     <w:p>
@@ -4201,7 +4169,14 @@
           <w:b/>
           <w:bCs/>
         </w:rPr>
-        <w:t>1101</w:t>
+        <w:t>11</w:t>
+      </w:r>
+      <w:r>
+        <w:rPr>
+          <w:b/>
+          <w:bCs/>
+        </w:rPr>
+        <w:t>10</w:t>
       </w:r>
     </w:p>
     <w:p>
@@ -4223,10 +4198,25 @@
       </w:r>
       <w:r>
         <w:rPr>
+          <w:rStyle w:val="markedcontent"/>
           <w:b/>
-          <w:bCs/>
-        </w:rPr>
-        <w:t>1010101</w:t>
+        </w:rPr>
+        <w:t>001</w:t>
+      </w:r>
+      <w:r>
+        <w:rPr>
+          <w:rStyle w:val="markedcontent"/>
+          <w:b/>
+          <w:lang w:val="en-US"/>
+        </w:rPr>
+        <w:t>0</w:t>
+      </w:r>
+      <w:r>
+        <w:rPr>
+          <w:rStyle w:val="markedcontent"/>
+          <w:b/>
+        </w:rPr>
+        <w:t>110</w:t>
       </w:r>
       <w:r>
         <w:rPr>
@@ -4236,29 +4226,32 @@
         </w:rPr>
         <w:t>2</w:t>
       </w:r>
-      <w:r>
-        <w:rPr>
-          <w:b/>
-          <w:bCs/>
-        </w:rPr>
-        <w:t xml:space="preserve"> </w:t>
-      </w:r>
-      <w:r>
-        <w:t xml:space="preserve">или </w:t>
-      </w:r>
-      <w:r>
-        <w:rPr>
-          <w:b/>
-          <w:bCs/>
-        </w:rPr>
-        <w:t>85</w:t>
-      </w:r>
-      <w:r>
-        <w:rPr>
-          <w:b/>
-          <w:bCs/>
-          <w:vertAlign w:val="subscript"/>
-          <w:lang w:val="en-US"/>
+    </w:p>
+    <w:p>
+      <w:pPr>
+        <w:rPr>
+          <w:lang w:eastAsia="ru-RU"/>
+        </w:rPr>
+      </w:pPr>
+    </w:p>
+    <w:p>
+      <w:pPr>
+        <w:pStyle w:val="3"/>
+        <w:rPr>
+          <w:lang w:val="en-US" w:eastAsia="ru-RU"/>
+        </w:rPr>
+      </w:pPr>
+      <w:bookmarkStart w:id="7" w:name="_Toc85636092"/>
+      <w:r>
+        <w:rPr>
+          <w:lang w:eastAsia="ru-RU"/>
+        </w:rPr>
+        <w:t xml:space="preserve">Код </w:t>
+      </w:r>
+      <w:bookmarkEnd w:id="7"/>
+      <w:r>
+        <w:rPr>
+          <w:lang w:val="en-US" w:eastAsia="ru-RU"/>
         </w:rPr>
         <w:t>10</w:t>
       </w:r>
@@ -4266,53 +4259,9 @@
     <w:p>
       <w:pPr>
         <w:rPr>
-          <w:lang w:eastAsia="ru-RU"/>
-        </w:rPr>
-      </w:pPr>
-    </w:p>
-    <w:p>
-      <w:pPr>
-        <w:pStyle w:val="3"/>
-        <w:rPr>
-          <w:lang w:eastAsia="ru-RU"/>
-        </w:rPr>
-      </w:pPr>
-      <w:bookmarkStart w:id="8" w:name="_Toc85636092"/>
-      <w:r>
-        <w:rPr>
-          <w:lang w:eastAsia="ru-RU"/>
-        </w:rPr>
-        <w:t>Код 2</w:t>
-      </w:r>
-      <w:bookmarkEnd w:id="8"/>
-    </w:p>
-    <w:p>
-      <w:pPr>
-        <w:rPr>
-          <w:lang w:eastAsia="ru-RU"/>
-        </w:rPr>
-      </w:pPr>
-      <w:r>
-        <w:t>10</w:t>
-      </w:r>
-      <w:r>
-        <w:rPr>
-          <w:vertAlign w:val="subscript"/>
-        </w:rPr>
-        <w:t>10</w:t>
-      </w:r>
-      <w:r>
-        <w:t xml:space="preserve"> = </w:t>
-      </w:r>
-      <w:r>
-        <w:t>0001010</w:t>
-      </w:r>
-      <w:r>
-        <w:rPr>
-          <w:vertAlign w:val="subscript"/>
-        </w:rPr>
-        <w:t>2</w:t>
-      </w:r>
+          <w:lang w:val="en-US" w:eastAsia="ru-RU"/>
+        </w:rPr>
+      </w:pPr>
     </w:p>
     <w:tbl>
       <w:tblPr>
@@ -4469,10 +4418,7 @@
               </w:rPr>
             </w:pPr>
             <w:r>
-              <w:rPr>
-                <w:lang w:val="en-US"/>
-              </w:rPr>
-              <w:t>0</w:t>
+              <w:t>1</w:t>
             </w:r>
           </w:p>
         </w:tc>
@@ -4498,10 +4444,7 @@
               </w:rPr>
             </w:pPr>
             <w:r>
-              <w:rPr>
-                <w:lang w:val="en-US"/>
-              </w:rPr>
-              <w:t>0</w:t>
+              <w:t>1</w:t>
             </w:r>
           </w:p>
         </w:tc>
@@ -4520,7 +4463,7 @@
               <w:rPr>
                 <w:lang w:val="en-US"/>
               </w:rPr>
-              <w:t>1</w:t>
+              <w:t>0</w:t>
             </w:r>
           </w:p>
         </w:tc>
@@ -4547,8 +4490,16 @@
             <w:tcW w:w="0" w:type="auto"/>
           </w:tcPr>
           <w:p>
-            <w:r>
-              <w:t>1</w:t>
+            <w:pPr>
+              <w:rPr>
+                <w:lang w:val="en-US"/>
+              </w:rPr>
+            </w:pPr>
+            <w:r>
+              <w:rPr>
+                <w:lang w:val="en-US"/>
+              </w:rPr>
+              <w:t>0</w:t>
             </w:r>
           </w:p>
         </w:tc>
@@ -4580,32 +4531,296 @@
     <w:p>
       <w:pPr>
         <w:rPr>
+          <w:lang w:eastAsia="ru-RU"/>
+        </w:rPr>
+      </w:pPr>
+      <w:r>
+        <w:rPr>
           <w:lang w:val="en-US" w:eastAsia="ru-RU"/>
         </w:rPr>
-      </w:pPr>
+        <w:t>p</w:t>
+      </w:r>
+      <w:r>
+        <w:rPr>
+          <w:lang w:eastAsia="ru-RU"/>
+        </w:rPr>
+        <w:t xml:space="preserve">1 = </w:t>
+      </w:r>
+      <w:proofErr w:type="spellStart"/>
       <w:r>
         <w:rPr>
           <w:lang w:val="en-US" w:eastAsia="ru-RU"/>
         </w:rPr>
-        <w:t xml:space="preserve">p1 = </w:t>
-      </w:r>
+        <w:t>i</w:t>
+      </w:r>
+      <w:proofErr w:type="spellEnd"/>
+      <w:r>
+        <w:rPr>
+          <w:lang w:eastAsia="ru-RU"/>
+        </w:rPr>
+        <w:t xml:space="preserve">1 + </w:t>
+      </w:r>
+      <w:proofErr w:type="spellStart"/>
       <w:r>
         <w:rPr>
           <w:lang w:val="en-US" w:eastAsia="ru-RU"/>
         </w:rPr>
-        <w:t>i1 + i2 + i4</w:t>
-      </w:r>
-    </w:p>
-    <w:p>
-      <w:pPr>
+        <w:t>i</w:t>
+      </w:r>
+      <w:proofErr w:type="spellEnd"/>
+      <w:r>
+        <w:rPr>
+          <w:lang w:eastAsia="ru-RU"/>
+        </w:rPr>
+        <w:t xml:space="preserve">2 + </w:t>
+      </w:r>
+      <w:proofErr w:type="spellStart"/>
+      <w:r>
         <w:rPr>
           <w:lang w:val="en-US" w:eastAsia="ru-RU"/>
         </w:rPr>
-      </w:pPr>
-      <w:r>
+        <w:t>i</w:t>
+      </w:r>
+      <w:proofErr w:type="spellEnd"/>
+      <w:r>
+        <w:rPr>
+          <w:lang w:eastAsia="ru-RU"/>
+        </w:rPr>
+        <w:t>4</w:t>
+      </w:r>
+    </w:p>
+    <w:p>
+      <w:pPr>
         <w:rPr>
           <w:lang w:val="en-US" w:eastAsia="ru-RU"/>
         </w:rPr>
+      </w:pPr>
+      <w:r>
+        <w:rPr>
+          <w:lang w:eastAsia="ru-RU"/>
+        </w:rPr>
+        <w:t>1</w:t>
+      </w:r>
+      <w:r>
+        <w:rPr>
+          <w:lang w:eastAsia="ru-RU"/>
+        </w:rPr>
+        <w:t xml:space="preserve"> + 0 + 0 = </w:t>
+      </w:r>
+      <w:r>
+        <w:rPr>
+          <w:lang w:val="en-US" w:eastAsia="ru-RU"/>
+        </w:rPr>
+        <w:t>1</w:t>
+      </w:r>
+    </w:p>
+    <w:p>
+      <w:pPr>
+        <w:rPr>
+          <w:lang w:eastAsia="ru-RU"/>
+        </w:rPr>
+      </w:pPr>
+      <w:r>
+        <w:rPr>
+          <w:lang w:eastAsia="ru-RU"/>
+        </w:rPr>
+        <w:t xml:space="preserve">Бит должен быть равен </w:t>
+      </w:r>
+      <w:r>
+        <w:rPr>
+          <w:lang w:val="en-US" w:eastAsia="ru-RU"/>
+        </w:rPr>
+        <w:t>1</w:t>
+      </w:r>
+      <w:r>
+        <w:rPr>
+          <w:lang w:eastAsia="ru-RU"/>
+        </w:rPr>
+        <w:t>. В бите четности ошибок нет.</w:t>
+      </w:r>
+    </w:p>
+    <w:p>
+      <w:pPr>
+        <w:rPr>
+          <w:lang w:eastAsia="ru-RU"/>
+        </w:rPr>
+      </w:pPr>
+      <w:r>
+        <w:rPr>
+          <w:lang w:val="en-US" w:eastAsia="ru-RU"/>
+        </w:rPr>
+        <w:t>p</w:t>
+      </w:r>
+      <w:r>
+        <w:rPr>
+          <w:lang w:eastAsia="ru-RU"/>
+        </w:rPr>
+        <w:t xml:space="preserve">2 = </w:t>
+      </w:r>
+      <w:proofErr w:type="spellStart"/>
+      <w:r>
+        <w:rPr>
+          <w:lang w:val="en-US" w:eastAsia="ru-RU"/>
+        </w:rPr>
+        <w:t>i</w:t>
+      </w:r>
+      <w:proofErr w:type="spellEnd"/>
+      <w:r>
+        <w:rPr>
+          <w:lang w:eastAsia="ru-RU"/>
+        </w:rPr>
+        <w:t xml:space="preserve">1 + </w:t>
+      </w:r>
+      <w:proofErr w:type="spellStart"/>
+      <w:r>
+        <w:rPr>
+          <w:lang w:val="en-US" w:eastAsia="ru-RU"/>
+        </w:rPr>
+        <w:t>i</w:t>
+      </w:r>
+      <w:proofErr w:type="spellEnd"/>
+      <w:r>
+        <w:rPr>
+          <w:lang w:eastAsia="ru-RU"/>
+        </w:rPr>
+        <w:t xml:space="preserve">3 + </w:t>
+      </w:r>
+      <w:proofErr w:type="spellStart"/>
+      <w:r>
+        <w:rPr>
+          <w:lang w:val="en-US" w:eastAsia="ru-RU"/>
+        </w:rPr>
+        <w:t>i</w:t>
+      </w:r>
+      <w:proofErr w:type="spellEnd"/>
+      <w:r>
+        <w:rPr>
+          <w:lang w:eastAsia="ru-RU"/>
+        </w:rPr>
+        <w:t>4</w:t>
+      </w:r>
+    </w:p>
+    <w:p>
+      <w:pPr>
+        <w:rPr>
+          <w:lang w:eastAsia="ru-RU"/>
+        </w:rPr>
+      </w:pPr>
+      <w:r>
+        <w:rPr>
+          <w:lang w:val="en-US" w:eastAsia="ru-RU"/>
+        </w:rPr>
+        <w:t>1</w:t>
+      </w:r>
+      <w:r>
+        <w:rPr>
+          <w:lang w:eastAsia="ru-RU"/>
+        </w:rPr>
+        <w:t xml:space="preserve"> + </w:t>
+      </w:r>
+      <w:r>
+        <w:rPr>
+          <w:lang w:val="en-US" w:eastAsia="ru-RU"/>
+        </w:rPr>
+        <w:t>0</w:t>
+      </w:r>
+      <w:r>
+        <w:rPr>
+          <w:lang w:eastAsia="ru-RU"/>
+        </w:rPr>
+        <w:t xml:space="preserve"> + 0 = 1</w:t>
+      </w:r>
+    </w:p>
+    <w:p>
+      <w:pPr>
+        <w:rPr>
+          <w:lang w:eastAsia="ru-RU"/>
+        </w:rPr>
+      </w:pPr>
+      <w:r>
+        <w:rPr>
+          <w:lang w:eastAsia="ru-RU"/>
+        </w:rPr>
+        <w:t xml:space="preserve">Бит </w:t>
+      </w:r>
+      <w:r>
+        <w:rPr>
+          <w:lang w:eastAsia="ru-RU"/>
+        </w:rPr>
+        <w:t>должен быть равен 1. В бите ошибка.</w:t>
+      </w:r>
+    </w:p>
+    <w:p>
+      <w:pPr>
+        <w:rPr>
+          <w:lang w:eastAsia="ru-RU"/>
+        </w:rPr>
+      </w:pPr>
+      <w:r>
+        <w:rPr>
+          <w:lang w:val="en-US" w:eastAsia="ru-RU"/>
+        </w:rPr>
+        <w:t>p</w:t>
+      </w:r>
+      <w:r>
+        <w:rPr>
+          <w:lang w:eastAsia="ru-RU"/>
+        </w:rPr>
+        <w:t xml:space="preserve">3 = </w:t>
+      </w:r>
+      <w:proofErr w:type="spellStart"/>
+      <w:r>
+        <w:rPr>
+          <w:lang w:val="en-US" w:eastAsia="ru-RU"/>
+        </w:rPr>
+        <w:t>i</w:t>
+      </w:r>
+      <w:proofErr w:type="spellEnd"/>
+      <w:r>
+        <w:rPr>
+          <w:lang w:eastAsia="ru-RU"/>
+        </w:rPr>
+        <w:t xml:space="preserve">2 + </w:t>
+      </w:r>
+      <w:proofErr w:type="spellStart"/>
+      <w:r>
+        <w:rPr>
+          <w:lang w:val="en-US" w:eastAsia="ru-RU"/>
+        </w:rPr>
+        <w:t>i</w:t>
+      </w:r>
+      <w:proofErr w:type="spellEnd"/>
+      <w:r>
+        <w:rPr>
+          <w:lang w:eastAsia="ru-RU"/>
+        </w:rPr>
+        <w:t xml:space="preserve">3 + </w:t>
+      </w:r>
+      <w:proofErr w:type="spellStart"/>
+      <w:r>
+        <w:rPr>
+          <w:lang w:val="en-US" w:eastAsia="ru-RU"/>
+        </w:rPr>
+        <w:t>i</w:t>
+      </w:r>
+      <w:proofErr w:type="spellEnd"/>
+      <w:r>
+        <w:rPr>
+          <w:lang w:eastAsia="ru-RU"/>
+        </w:rPr>
+        <w:t>4</w:t>
+      </w:r>
+    </w:p>
+    <w:p>
+      <w:pPr>
+        <w:rPr>
+          <w:lang w:eastAsia="ru-RU"/>
+        </w:rPr>
+      </w:pPr>
+      <w:r>
+        <w:rPr>
+          <w:lang w:eastAsia="ru-RU"/>
+        </w:rPr>
         <w:t>0 + 0 + 0 = 0</w:t>
       </w:r>
     </w:p>
@@ -4619,206 +4834,49 @@
         <w:rPr>
           <w:lang w:eastAsia="ru-RU"/>
         </w:rPr>
-        <w:t>Бит должен быть равен 0. В бите четности ошибок нет.</w:t>
-      </w:r>
-    </w:p>
-    <w:p>
-      <w:pPr>
-        <w:rPr>
-          <w:lang w:eastAsia="ru-RU"/>
-        </w:rPr>
-      </w:pPr>
-      <w:r>
-        <w:rPr>
+        <w:t>Бит должен быть равен 0</w:t>
+      </w:r>
+      <w:r>
+        <w:rPr>
+          <w:lang w:eastAsia="ru-RU"/>
+        </w:rPr>
+        <w:t>. В бите четности ошибок нет.</w:t>
+      </w:r>
+    </w:p>
+    <w:p>
+      <w:pPr>
+        <w:rPr>
+          <w:b/>
+          <w:lang w:eastAsia="ru-RU"/>
+        </w:rPr>
+      </w:pPr>
+      <w:r>
+        <w:rPr>
+          <w:b/>
+          <w:lang w:eastAsia="ru-RU"/>
+        </w:rPr>
+        <w:t xml:space="preserve">Ошибка в бите </w:t>
+      </w:r>
+      <w:r>
+        <w:rPr>
+          <w:b/>
+          <w:lang w:eastAsia="ru-RU"/>
+        </w:rPr>
+        <w:t xml:space="preserve">четности </w:t>
+      </w:r>
+      <w:r>
+        <w:rPr>
+          <w:b/>
           <w:lang w:val="en-US" w:eastAsia="ru-RU"/>
         </w:rPr>
         <w:t>p</w:t>
       </w:r>
       <w:r>
         <w:rPr>
-          <w:lang w:eastAsia="ru-RU"/>
-        </w:rPr>
-        <w:t xml:space="preserve">2 = </w:t>
-      </w:r>
-      <w:proofErr w:type="spellStart"/>
-      <w:r>
-        <w:rPr>
-          <w:lang w:val="en-US" w:eastAsia="ru-RU"/>
-        </w:rPr>
-        <w:t>i</w:t>
-      </w:r>
-      <w:proofErr w:type="spellEnd"/>
-      <w:r>
-        <w:rPr>
-          <w:lang w:eastAsia="ru-RU"/>
-        </w:rPr>
-        <w:t xml:space="preserve">1 + </w:t>
-      </w:r>
-      <w:proofErr w:type="spellStart"/>
-      <w:r>
-        <w:rPr>
-          <w:lang w:val="en-US" w:eastAsia="ru-RU"/>
-        </w:rPr>
-        <w:t>i</w:t>
-      </w:r>
-      <w:proofErr w:type="spellEnd"/>
-      <w:r>
-        <w:rPr>
-          <w:lang w:eastAsia="ru-RU"/>
-        </w:rPr>
-        <w:t xml:space="preserve">3 + </w:t>
-      </w:r>
-      <w:proofErr w:type="spellStart"/>
-      <w:r>
-        <w:rPr>
-          <w:lang w:val="en-US" w:eastAsia="ru-RU"/>
-        </w:rPr>
-        <w:t>i</w:t>
-      </w:r>
-      <w:proofErr w:type="spellEnd"/>
-      <w:r>
-        <w:rPr>
-          <w:lang w:eastAsia="ru-RU"/>
-        </w:rPr>
-        <w:t>4</w:t>
-      </w:r>
-    </w:p>
-    <w:p>
-      <w:pPr>
-        <w:rPr>
-          <w:lang w:eastAsia="ru-RU"/>
-        </w:rPr>
-      </w:pPr>
-      <w:r>
-        <w:rPr>
-          <w:lang w:eastAsia="ru-RU"/>
-        </w:rPr>
-        <w:t>0 + 1 + 0 = 1</w:t>
-      </w:r>
-    </w:p>
-    <w:p>
-      <w:pPr>
-        <w:rPr>
-          <w:lang w:eastAsia="ru-RU"/>
-        </w:rPr>
-      </w:pPr>
-      <w:r>
-        <w:rPr>
-          <w:lang w:eastAsia="ru-RU"/>
-        </w:rPr>
-        <w:t xml:space="preserve">Число нечетное, </w:t>
-      </w:r>
-      <w:r>
-        <w:rPr>
-          <w:lang w:eastAsia="ru-RU"/>
-        </w:rPr>
-        <w:t>бит должен быть равен 1. В бите ошибка.</w:t>
-      </w:r>
-    </w:p>
-    <w:p>
-      <w:pPr>
-        <w:rPr>
-          <w:lang w:eastAsia="ru-RU"/>
-        </w:rPr>
-      </w:pPr>
-      <w:r>
-        <w:rPr>
-          <w:lang w:val="en-US" w:eastAsia="ru-RU"/>
-        </w:rPr>
-        <w:t>p</w:t>
-      </w:r>
-      <w:r>
-        <w:rPr>
-          <w:lang w:eastAsia="ru-RU"/>
-        </w:rPr>
-        <w:t xml:space="preserve">3 = </w:t>
-      </w:r>
-      <w:proofErr w:type="spellStart"/>
-      <w:r>
-        <w:rPr>
-          <w:lang w:val="en-US" w:eastAsia="ru-RU"/>
-        </w:rPr>
-        <w:t>i</w:t>
-      </w:r>
-      <w:proofErr w:type="spellEnd"/>
-      <w:r>
-        <w:rPr>
-          <w:lang w:eastAsia="ru-RU"/>
-        </w:rPr>
-        <w:t xml:space="preserve">2 + </w:t>
-      </w:r>
-      <w:proofErr w:type="spellStart"/>
-      <w:r>
-        <w:rPr>
-          <w:lang w:val="en-US" w:eastAsia="ru-RU"/>
-        </w:rPr>
-        <w:t>i</w:t>
-      </w:r>
-      <w:proofErr w:type="spellEnd"/>
-      <w:r>
-        <w:rPr>
-          <w:lang w:eastAsia="ru-RU"/>
-        </w:rPr>
-        <w:t xml:space="preserve">3 + </w:t>
-      </w:r>
-      <w:proofErr w:type="spellStart"/>
-      <w:r>
-        <w:rPr>
-          <w:lang w:val="en-US" w:eastAsia="ru-RU"/>
-        </w:rPr>
-        <w:t>i</w:t>
-      </w:r>
-      <w:proofErr w:type="spellEnd"/>
-      <w:r>
-        <w:rPr>
-          <w:lang w:eastAsia="ru-RU"/>
-        </w:rPr>
-        <w:t>4</w:t>
-      </w:r>
-    </w:p>
-    <w:p>
-      <w:pPr>
-        <w:rPr>
-          <w:lang w:eastAsia="ru-RU"/>
-        </w:rPr>
-      </w:pPr>
-      <w:r>
-        <w:rPr>
-          <w:lang w:eastAsia="ru-RU"/>
-        </w:rPr>
-        <w:t>0 + 1 + 0 = 1</w:t>
-      </w:r>
-    </w:p>
-    <w:p>
-      <w:pPr>
-        <w:rPr>
-          <w:lang w:eastAsia="ru-RU"/>
-        </w:rPr>
-      </w:pPr>
-      <w:r>
-        <w:rPr>
-          <w:lang w:eastAsia="ru-RU"/>
-        </w:rPr>
-        <w:t>Число нечетное, бит должен быть равен 1. В бите четности ошибок нет.</w:t>
-      </w:r>
-    </w:p>
-    <w:p>
-      <w:pPr>
-        <w:rPr>
-          <w:lang w:eastAsia="ru-RU"/>
-        </w:rPr>
-      </w:pPr>
-      <w:r>
-        <w:rPr>
-          <w:lang w:eastAsia="ru-RU"/>
-        </w:rPr>
-        <w:t xml:space="preserve">Ошибка в бите </w:t>
-      </w:r>
-      <w:r>
-        <w:rPr>
-          <w:lang w:eastAsia="ru-RU"/>
-        </w:rPr>
-        <w:t>четности 2</w:t>
+          <w:b/>
+          <w:lang w:eastAsia="ru-RU"/>
+        </w:rPr>
+        <w:t>2</w:t>
       </w:r>
     </w:p>
     <w:p>
@@ -4840,7 +4898,7 @@
           <w:b/>
           <w:bCs/>
         </w:rPr>
-        <w:t>0010</w:t>
+        <w:t>1000</w:t>
       </w:r>
     </w:p>
     <w:p>
@@ -4861,7 +4919,7 @@
           <w:b/>
           <w:bCs/>
         </w:rPr>
-        <w:t>0101010</w:t>
+        <w:t>1110000</w:t>
       </w:r>
       <w:r>
         <w:rPr>
@@ -4871,32 +4929,6 @@
         </w:rPr>
         <w:t>2</w:t>
       </w:r>
-      <w:r>
-        <w:rPr>
-          <w:b/>
-          <w:bCs/>
-        </w:rPr>
-        <w:t xml:space="preserve"> </w:t>
-      </w:r>
-      <w:r>
-        <w:t xml:space="preserve">или </w:t>
-      </w:r>
-      <w:r>
-        <w:rPr>
-          <w:b/>
-          <w:bCs/>
-          <w:lang w:val="en-US"/>
-        </w:rPr>
-        <w:t>42</w:t>
-      </w:r>
-      <w:r>
-        <w:rPr>
-          <w:b/>
-          <w:bCs/>
-          <w:vertAlign w:val="subscript"/>
-        </w:rPr>
-        <w:t>10</w:t>
-      </w:r>
     </w:p>
     <w:p>
       <w:pPr>
@@ -4912,43 +4944,27 @@
           <w:lang w:eastAsia="ru-RU"/>
         </w:rPr>
       </w:pPr>
-      <w:bookmarkStart w:id="9" w:name="_Toc85636093"/>
-      <w:r>
-        <w:rPr>
-          <w:lang w:eastAsia="ru-RU"/>
-        </w:rPr>
-        <w:lastRenderedPageBreak/>
+      <w:bookmarkStart w:id="8" w:name="_Toc85636093"/>
+      <w:r>
+        <w:rPr>
+          <w:lang w:eastAsia="ru-RU"/>
+        </w:rPr>
         <w:t>Код 3</w:t>
       </w:r>
-      <w:bookmarkEnd w:id="9"/>
-    </w:p>
-    <w:p>
-      <w:pPr>
-        <w:rPr>
-          <w:lang w:eastAsia="ru-RU"/>
-        </w:rPr>
-      </w:pPr>
-      <w:r>
-        <w:t>38</w:t>
-      </w:r>
-      <w:r>
-        <w:rPr>
-          <w:vertAlign w:val="subscript"/>
-        </w:rPr>
-        <w:t>10</w:t>
-      </w:r>
-      <w:r>
-        <w:t xml:space="preserve"> = </w:t>
-      </w:r>
-      <w:r>
-        <w:t>0100110</w:t>
-      </w:r>
-      <w:r>
-        <w:rPr>
-          <w:vertAlign w:val="subscript"/>
-        </w:rPr>
-        <w:t>2</w:t>
-      </w:r>
+      <w:bookmarkEnd w:id="8"/>
+      <w:r>
+        <w:rPr>
+          <w:lang w:eastAsia="ru-RU"/>
+        </w:rPr>
+        <w:t>8</w:t>
+      </w:r>
+    </w:p>
+    <w:p>
+      <w:pPr>
+        <w:rPr>
+          <w:lang w:eastAsia="ru-RU"/>
+        </w:rPr>
+      </w:pPr>
     </w:p>
     <w:tbl>
       <w:tblPr>
@@ -5105,10 +5121,7 @@
               </w:rPr>
             </w:pPr>
             <w:r>
-              <w:rPr>
-                <w:lang w:val="en-US"/>
-              </w:rPr>
-              <w:t>0</w:t>
+              <w:t>1</w:t>
             </w:r>
           </w:p>
         </w:tc>
@@ -5119,25 +5132,22 @@
           </w:tcPr>
           <w:p>
             <w:r>
+              <w:t>0</w:t>
+            </w:r>
+          </w:p>
+        </w:tc>
+        <w:tc>
+          <w:tcPr>
+            <w:tcW w:w="0" w:type="auto"/>
+          </w:tcPr>
+          <w:p>
+            <w:pPr>
+              <w:rPr>
+                <w:lang w:val="en-US"/>
+              </w:rPr>
+            </w:pPr>
+            <w:r>
               <w:t>1</w:t>
-            </w:r>
-          </w:p>
-        </w:tc>
-        <w:tc>
-          <w:tcPr>
-            <w:tcW w:w="0" w:type="auto"/>
-          </w:tcPr>
-          <w:p>
-            <w:pPr>
-              <w:rPr>
-                <w:lang w:val="en-US"/>
-              </w:rPr>
-            </w:pPr>
-            <w:r>
-              <w:rPr>
-                <w:lang w:val="en-US"/>
-              </w:rPr>
-              <w:t>0</w:t>
             </w:r>
           </w:p>
         </w:tc>
@@ -5158,7 +5168,7 @@
           </w:tcPr>
           <w:p>
             <w:r>
-              <w:t>1</w:t>
+              <w:t>0</w:t>
             </w:r>
           </w:p>
         </w:tc>
@@ -5207,6 +5217,7 @@
         <w:rPr>
           <w:lang w:val="en-US" w:eastAsia="ru-RU"/>
         </w:rPr>
+        <w:lastRenderedPageBreak/>
         <w:t>p</w:t>
       </w:r>
       <w:r>
@@ -5268,18 +5279,24 @@
         <w:rPr>
           <w:lang w:eastAsia="ru-RU"/>
         </w:rPr>
-        <w:t xml:space="preserve">0 + </w:t>
-      </w:r>
-      <w:r>
-        <w:rPr>
-          <w:lang w:eastAsia="ru-RU"/>
-        </w:rPr>
         <w:t>1</w:t>
       </w:r>
       <w:r>
         <w:rPr>
           <w:lang w:eastAsia="ru-RU"/>
         </w:rPr>
+        <w:t xml:space="preserve">+ </w:t>
+      </w:r>
+      <w:r>
+        <w:rPr>
+          <w:lang w:eastAsia="ru-RU"/>
+        </w:rPr>
+        <w:t>0</w:t>
+      </w:r>
+      <w:r>
+        <w:rPr>
+          <w:lang w:eastAsia="ru-RU"/>
+        </w:rPr>
         <w:t xml:space="preserve"> + 0 = </w:t>
       </w:r>
       <w:r>
@@ -5311,7 +5328,7 @@
         <w:rPr>
           <w:lang w:eastAsia="ru-RU"/>
         </w:rPr>
-        <w:t>В бите ошибка.</w:t>
+        <w:t>В бите ошибок нет.</w:t>
       </w:r>
     </w:p>
     <w:p>
@@ -5385,20 +5402,26 @@
         <w:rPr>
           <w:lang w:eastAsia="ru-RU"/>
         </w:rPr>
-        <w:t>0 + 1 + 0 = 1</w:t>
-      </w:r>
-    </w:p>
-    <w:p>
-      <w:pPr>
-        <w:rPr>
-          <w:lang w:eastAsia="ru-RU"/>
-        </w:rPr>
-      </w:pPr>
-      <w:r>
-        <w:rPr>
-          <w:lang w:eastAsia="ru-RU"/>
-        </w:rPr>
-        <w:t xml:space="preserve">Число нечетное, бит должен быть равен 1. </w:t>
+        <w:t>1 + 1 + 0 = 2</w:t>
+      </w:r>
+    </w:p>
+    <w:p>
+      <w:pPr>
+        <w:rPr>
+          <w:lang w:eastAsia="ru-RU"/>
+        </w:rPr>
+      </w:pPr>
+      <w:r>
+        <w:rPr>
+          <w:lang w:eastAsia="ru-RU"/>
+        </w:rPr>
+        <w:t>Число четное, бит должен быть равен 0</w:t>
+      </w:r>
+      <w:r>
+        <w:rPr>
+          <w:lang w:eastAsia="ru-RU"/>
+        </w:rPr>
+        <w:t xml:space="preserve">. </w:t>
       </w:r>
       <w:r>
         <w:rPr>
@@ -5478,63 +5501,79 @@
         <w:rPr>
           <w:lang w:eastAsia="ru-RU"/>
         </w:rPr>
+        <w:t>0</w:t>
+      </w:r>
+      <w:r>
+        <w:rPr>
+          <w:lang w:eastAsia="ru-RU"/>
+        </w:rPr>
+        <w:t xml:space="preserve"> + 1 + 0 = </w:t>
+      </w:r>
+      <w:r>
+        <w:rPr>
+          <w:lang w:eastAsia="ru-RU"/>
+        </w:rPr>
         <w:t>1</w:t>
       </w:r>
-      <w:r>
-        <w:rPr>
-          <w:lang w:eastAsia="ru-RU"/>
-        </w:rPr>
-        <w:t xml:space="preserve"> + 1 + 0 = </w:t>
-      </w:r>
-      <w:r>
-        <w:rPr>
-          <w:lang w:eastAsia="ru-RU"/>
-        </w:rPr>
-        <w:t>2</w:t>
-      </w:r>
-    </w:p>
-    <w:p>
-      <w:pPr>
-        <w:rPr>
-          <w:lang w:eastAsia="ru-RU"/>
-        </w:rPr>
-      </w:pPr>
-      <w:r>
-        <w:rPr>
-          <w:lang w:eastAsia="ru-RU"/>
-        </w:rPr>
-        <w:t xml:space="preserve">Число четное, бит должен быть равен </w:t>
-      </w:r>
-      <w:r>
-        <w:rPr>
-          <w:lang w:eastAsia="ru-RU"/>
-        </w:rPr>
-        <w:t>0</w:t>
-      </w:r>
-      <w:r>
-        <w:rPr>
-          <w:lang w:eastAsia="ru-RU"/>
-        </w:rPr>
-        <w:t>. В бите ошибок нет.</w:t>
-      </w:r>
-    </w:p>
-    <w:p>
-      <w:pPr>
-        <w:rPr>
-          <w:lang w:eastAsia="ru-RU"/>
-        </w:rPr>
-      </w:pPr>
-      <w:r>
-        <w:rPr>
+    </w:p>
+    <w:p>
+      <w:pPr>
+        <w:rPr>
+          <w:lang w:eastAsia="ru-RU"/>
+        </w:rPr>
+      </w:pPr>
+      <w:r>
+        <w:rPr>
+          <w:lang w:eastAsia="ru-RU"/>
+        </w:rPr>
+        <w:t xml:space="preserve">Число </w:t>
+      </w:r>
+      <w:r>
+        <w:rPr>
+          <w:lang w:eastAsia="ru-RU"/>
+        </w:rPr>
+        <w:t>не</w:t>
+      </w:r>
+      <w:r>
+        <w:rPr>
+          <w:lang w:eastAsia="ru-RU"/>
+        </w:rPr>
+        <w:t xml:space="preserve">четное, бит должен быть равен </w:t>
+      </w:r>
+      <w:r>
+        <w:rPr>
+          <w:lang w:eastAsia="ru-RU"/>
+        </w:rPr>
+        <w:t>1. В бите ошибка.</w:t>
+      </w:r>
+    </w:p>
+    <w:p>
+      <w:pPr>
+        <w:rPr>
+          <w:b/>
+          <w:lang w:eastAsia="ru-RU"/>
+        </w:rPr>
+      </w:pPr>
+      <w:r>
+        <w:rPr>
+          <w:b/>
           <w:lang w:eastAsia="ru-RU"/>
         </w:rPr>
         <w:t xml:space="preserve">Ошибка в бите четности </w:t>
       </w:r>
       <w:r>
         <w:rPr>
-          <w:lang w:eastAsia="ru-RU"/>
-        </w:rPr>
-        <w:t>1</w:t>
+          <w:b/>
+          <w:lang w:val="en-US" w:eastAsia="ru-RU"/>
+        </w:rPr>
+        <w:t>p</w:t>
+      </w:r>
+      <w:r>
+        <w:rPr>
+          <w:b/>
+          <w:lang w:eastAsia="ru-RU"/>
+        </w:rPr>
+        <w:t>3</w:t>
       </w:r>
     </w:p>
     <w:p>
@@ -5556,42 +5595,30 @@
           <w:b/>
           <w:bCs/>
         </w:rPr>
-        <w:t>0</w:t>
+        <w:t>1010</w:t>
+      </w:r>
+    </w:p>
+    <w:p>
+      <w:pPr>
+        <w:pStyle w:val="a3"/>
+        <w:rPr>
+          <w:vertAlign w:val="subscript"/>
+          <w:lang w:val="en-US"/>
+        </w:rPr>
+      </w:pPr>
+      <w:r>
+        <w:t>Правильный код</w:t>
+      </w:r>
+      <w:r>
+        <w:t xml:space="preserve">: </w:t>
       </w:r>
       <w:r>
         <w:rPr>
           <w:b/>
           <w:bCs/>
-        </w:rPr>
-        <w:t>1</w:t>
-      </w:r>
-      <w:r>
-        <w:rPr>
-          <w:b/>
-          <w:bCs/>
-        </w:rPr>
-        <w:t>10</w:t>
-      </w:r>
-    </w:p>
-    <w:p>
-      <w:pPr>
-        <w:pStyle w:val="a3"/>
-        <w:rPr>
-          <w:vertAlign w:val="subscript"/>
-        </w:rPr>
-      </w:pPr>
-      <w:r>
-        <w:t>Правильный код</w:t>
-      </w:r>
-      <w:r>
-        <w:t xml:space="preserve">: </w:t>
-      </w:r>
-      <w:r>
-        <w:rPr>
-          <w:b/>
-          <w:bCs/>
-        </w:rPr>
-        <w:t>1100110</w:t>
+          <w:lang w:val="en-US"/>
+        </w:rPr>
+        <w:t>1011010</w:t>
       </w:r>
       <w:r>
         <w:rPr>
@@ -5601,31 +5628,6 @@
         </w:rPr>
         <w:t>2</w:t>
       </w:r>
-      <w:r>
-        <w:rPr>
-          <w:b/>
-          <w:bCs/>
-        </w:rPr>
-        <w:t xml:space="preserve"> </w:t>
-      </w:r>
-      <w:r>
-        <w:t xml:space="preserve">или </w:t>
-      </w:r>
-      <w:r>
-        <w:rPr>
-          <w:b/>
-          <w:bCs/>
-        </w:rPr>
-        <w:t>102</w:t>
-      </w:r>
-      <w:r>
-        <w:rPr>
-          <w:b/>
-          <w:bCs/>
-          <w:vertAlign w:val="subscript"/>
-        </w:rPr>
-        <w:t>10</w:t>
-      </w:r>
     </w:p>
     <w:p>
       <w:pPr>
@@ -5641,48 +5643,27 @@
           <w:lang w:val="en-US" w:eastAsia="ru-RU"/>
         </w:rPr>
       </w:pPr>
-      <w:bookmarkStart w:id="10" w:name="_Toc85636094"/>
+      <w:bookmarkStart w:id="9" w:name="_Toc85636094"/>
       <w:r>
         <w:rPr>
           <w:lang w:eastAsia="ru-RU"/>
         </w:rPr>
         <w:t xml:space="preserve">Код </w:t>
       </w:r>
+      <w:bookmarkEnd w:id="9"/>
       <w:r>
         <w:rPr>
           <w:lang w:val="en-US" w:eastAsia="ru-RU"/>
         </w:rPr>
-        <w:t>4</w:t>
-      </w:r>
-      <w:bookmarkEnd w:id="10"/>
-    </w:p>
-    <w:p>
-      <w:pPr>
-        <w:rPr>
-          <w:lang w:eastAsia="ru-RU"/>
-        </w:rPr>
-      </w:pPr>
-      <w:r>
         <w:t>78</w:t>
       </w:r>
-      <w:r>
-        <w:rPr>
-          <w:vertAlign w:val="subscript"/>
-        </w:rPr>
-        <w:t>10</w:t>
-      </w:r>
-      <w:r>
-        <w:t xml:space="preserve"> = </w:t>
-      </w:r>
-      <w:r>
-        <w:t>1001110</w:t>
-      </w:r>
-      <w:r>
-        <w:rPr>
-          <w:vertAlign w:val="subscript"/>
-        </w:rPr>
-        <w:t>2</w:t>
-      </w:r>
+    </w:p>
+    <w:p>
+      <w:pPr>
+        <w:rPr>
+          <w:lang w:eastAsia="ru-RU"/>
+        </w:rPr>
+      </w:pPr>
     </w:p>
     <w:tbl>
       <w:tblPr>
@@ -5839,9 +5820,6 @@
               </w:rPr>
             </w:pPr>
             <w:r>
-              <w:rPr>
-                <w:lang w:val="en-US"/>
-              </w:rPr>
               <w:t>1</w:t>
             </w:r>
           </w:p>
@@ -5858,9 +5836,6 @@
               </w:rPr>
             </w:pPr>
             <w:r>
-              <w:rPr>
-                <w:lang w:val="en-US"/>
-              </w:rPr>
               <w:t>0</w:t>
             </w:r>
           </w:p>
@@ -5876,9 +5851,6 @@
               </w:rPr>
             </w:pPr>
             <w:r>
-              <w:rPr>
-                <w:lang w:val="en-US"/>
-              </w:rPr>
               <w:t>0</w:t>
             </w:r>
           </w:p>
@@ -5895,9 +5867,16 @@
               </w:rPr>
             </w:pPr>
             <w:r>
-              <w:rPr>
-                <w:lang w:val="en-US"/>
-              </w:rPr>
+              <w:t>0</w:t>
+            </w:r>
+          </w:p>
+        </w:tc>
+        <w:tc>
+          <w:tcPr>
+            <w:tcW w:w="0" w:type="auto"/>
+          </w:tcPr>
+          <w:p>
+            <w:r>
               <w:t>1</w:t>
             </w:r>
           </w:p>
@@ -5907,36 +5886,34 @@
             <w:tcW w:w="0" w:type="auto"/>
           </w:tcPr>
           <w:p>
-            <w:r>
+            <w:pPr>
+              <w:rPr>
+                <w:lang w:val="en-US"/>
+              </w:rPr>
+            </w:pPr>
+            <w:r>
+              <w:rPr>
+                <w:lang w:val="en-US"/>
+              </w:rPr>
+              <w:t>0</w:t>
+            </w:r>
+          </w:p>
+        </w:tc>
+        <w:tc>
+          <w:tcPr>
+            <w:tcW w:w="0" w:type="auto"/>
+          </w:tcPr>
+          <w:p>
+            <w:pPr>
+              <w:rPr>
+                <w:lang w:val="en-US"/>
+              </w:rPr>
+            </w:pPr>
+            <w:r>
+              <w:rPr>
+                <w:lang w:val="en-US"/>
+              </w:rPr>
               <w:t>1</w:t>
-            </w:r>
-          </w:p>
-        </w:tc>
-        <w:tc>
-          <w:tcPr>
-            <w:tcW w:w="0" w:type="auto"/>
-          </w:tcPr>
-          <w:p>
-            <w:r>
-              <w:t>1</w:t>
-            </w:r>
-          </w:p>
-        </w:tc>
-        <w:tc>
-          <w:tcPr>
-            <w:tcW w:w="0" w:type="auto"/>
-          </w:tcPr>
-          <w:p>
-            <w:pPr>
-              <w:rPr>
-                <w:lang w:val="en-US"/>
-              </w:rPr>
-            </w:pPr>
-            <w:r>
-              <w:rPr>
-                <w:lang w:val="en-US"/>
-              </w:rPr>
-              <w:t>0</w:t>
             </w:r>
           </w:p>
         </w:tc>
@@ -6011,14 +5988,20 @@
     <w:p>
       <w:pPr>
         <w:rPr>
-          <w:lang w:eastAsia="ru-RU"/>
-        </w:rPr>
-      </w:pPr>
-      <w:r>
-        <w:rPr>
-          <w:lang w:eastAsia="ru-RU"/>
-        </w:rPr>
-        <w:t xml:space="preserve">0 + </w:t>
+          <w:lang w:val="en-US" w:eastAsia="ru-RU"/>
+        </w:rPr>
+      </w:pPr>
+      <w:r>
+        <w:rPr>
+          <w:lang w:val="en-US" w:eastAsia="ru-RU"/>
+        </w:rPr>
+        <w:t xml:space="preserve">0 </w:t>
+      </w:r>
+      <w:r>
+        <w:rPr>
+          <w:lang w:eastAsia="ru-RU"/>
+        </w:rPr>
+        <w:t xml:space="preserve">+ </w:t>
       </w:r>
       <w:r>
         <w:rPr>
@@ -6030,14 +6013,137 @@
         <w:rPr>
           <w:lang w:eastAsia="ru-RU"/>
         </w:rPr>
-        <w:t xml:space="preserve"> + 0 = </w:t>
-      </w:r>
-      <w:r>
-        <w:rPr>
-          <w:lang w:eastAsia="ru-RU"/>
+        <w:t xml:space="preserve"> + </w:t>
+      </w:r>
+      <w:r>
+        <w:rPr>
+          <w:lang w:val="en-US" w:eastAsia="ru-RU"/>
         </w:rPr>
         <w:t>1</w:t>
       </w:r>
+      <w:r>
+        <w:rPr>
+          <w:lang w:eastAsia="ru-RU"/>
+        </w:rPr>
+        <w:t xml:space="preserve"> = </w:t>
+      </w:r>
+      <w:r>
+        <w:rPr>
+          <w:lang w:val="en-US" w:eastAsia="ru-RU"/>
+        </w:rPr>
+        <w:t>2</w:t>
+      </w:r>
+    </w:p>
+    <w:p>
+      <w:pPr>
+        <w:rPr>
+          <w:lang w:eastAsia="ru-RU"/>
+        </w:rPr>
+      </w:pPr>
+      <w:r>
+        <w:rPr>
+          <w:lang w:eastAsia="ru-RU"/>
+        </w:rPr>
+        <w:t xml:space="preserve">Число четное, бит должен быть равен </w:t>
+      </w:r>
+      <w:r>
+        <w:rPr>
+          <w:lang w:eastAsia="ru-RU"/>
+        </w:rPr>
+        <w:t>0</w:t>
+      </w:r>
+      <w:r>
+        <w:rPr>
+          <w:lang w:eastAsia="ru-RU"/>
+        </w:rPr>
+        <w:t>. В бите ошибка</w:t>
+      </w:r>
+      <w:r>
+        <w:rPr>
+          <w:lang w:eastAsia="ru-RU"/>
+        </w:rPr>
+        <w:t>.</w:t>
+      </w:r>
+    </w:p>
+    <w:p>
+      <w:pPr>
+        <w:rPr>
+          <w:lang w:eastAsia="ru-RU"/>
+        </w:rPr>
+      </w:pPr>
+      <w:r>
+        <w:rPr>
+          <w:lang w:val="en-US" w:eastAsia="ru-RU"/>
+        </w:rPr>
+        <w:t>p</w:t>
+      </w:r>
+      <w:r>
+        <w:rPr>
+          <w:lang w:eastAsia="ru-RU"/>
+        </w:rPr>
+        <w:t xml:space="preserve">2 = </w:t>
+      </w:r>
+      <w:proofErr w:type="spellStart"/>
+      <w:r>
+        <w:rPr>
+          <w:lang w:val="en-US" w:eastAsia="ru-RU"/>
+        </w:rPr>
+        <w:t>i</w:t>
+      </w:r>
+      <w:proofErr w:type="spellEnd"/>
+      <w:r>
+        <w:rPr>
+          <w:lang w:eastAsia="ru-RU"/>
+        </w:rPr>
+        <w:t xml:space="preserve">1 + </w:t>
+      </w:r>
+      <w:proofErr w:type="spellStart"/>
+      <w:r>
+        <w:rPr>
+          <w:lang w:val="en-US" w:eastAsia="ru-RU"/>
+        </w:rPr>
+        <w:t>i</w:t>
+      </w:r>
+      <w:proofErr w:type="spellEnd"/>
+      <w:r>
+        <w:rPr>
+          <w:lang w:eastAsia="ru-RU"/>
+        </w:rPr>
+        <w:t xml:space="preserve">3 + </w:t>
+      </w:r>
+      <w:proofErr w:type="spellStart"/>
+      <w:r>
+        <w:rPr>
+          <w:lang w:val="en-US" w:eastAsia="ru-RU"/>
+        </w:rPr>
+        <w:t>i</w:t>
+      </w:r>
+      <w:proofErr w:type="spellEnd"/>
+      <w:r>
+        <w:rPr>
+          <w:lang w:eastAsia="ru-RU"/>
+        </w:rPr>
+        <w:t>4</w:t>
+      </w:r>
+    </w:p>
+    <w:p>
+      <w:pPr>
+        <w:rPr>
+          <w:lang w:eastAsia="ru-RU"/>
+        </w:rPr>
+      </w:pPr>
+      <w:r>
+        <w:rPr>
+          <w:lang w:eastAsia="ru-RU"/>
+        </w:rPr>
+        <w:t>0 + 0 + 1</w:t>
+      </w:r>
+      <w:r>
+        <w:rPr>
+          <w:lang w:eastAsia="ru-RU"/>
+        </w:rPr>
+        <w:t xml:space="preserve"> = 1</w:t>
+      </w:r>
     </w:p>
     <w:p>
       <w:pPr>
@@ -6055,6 +6161,123 @@
         <w:rPr>
           <w:lang w:eastAsia="ru-RU"/>
         </w:rPr>
+        <w:t>ка</w:t>
+      </w:r>
+      <w:r>
+        <w:rPr>
+          <w:lang w:eastAsia="ru-RU"/>
+        </w:rPr>
+        <w:t>.</w:t>
+      </w:r>
+    </w:p>
+    <w:p>
+      <w:pPr>
+        <w:rPr>
+          <w:lang w:eastAsia="ru-RU"/>
+        </w:rPr>
+      </w:pPr>
+      <w:r>
+        <w:rPr>
+          <w:lang w:val="en-US" w:eastAsia="ru-RU"/>
+        </w:rPr>
+        <w:t>p</w:t>
+      </w:r>
+      <w:r>
+        <w:rPr>
+          <w:lang w:eastAsia="ru-RU"/>
+        </w:rPr>
+        <w:t xml:space="preserve">3 = </w:t>
+      </w:r>
+      <w:proofErr w:type="spellStart"/>
+      <w:r>
+        <w:rPr>
+          <w:lang w:val="en-US" w:eastAsia="ru-RU"/>
+        </w:rPr>
+        <w:t>i</w:t>
+      </w:r>
+      <w:proofErr w:type="spellEnd"/>
+      <w:r>
+        <w:rPr>
+          <w:lang w:eastAsia="ru-RU"/>
+        </w:rPr>
+        <w:t xml:space="preserve">2 + </w:t>
+      </w:r>
+      <w:proofErr w:type="spellStart"/>
+      <w:r>
+        <w:rPr>
+          <w:lang w:val="en-US" w:eastAsia="ru-RU"/>
+        </w:rPr>
+        <w:t>i</w:t>
+      </w:r>
+      <w:proofErr w:type="spellEnd"/>
+      <w:r>
+        <w:rPr>
+          <w:lang w:eastAsia="ru-RU"/>
+        </w:rPr>
+        <w:t xml:space="preserve">3 + </w:t>
+      </w:r>
+      <w:proofErr w:type="spellStart"/>
+      <w:r>
+        <w:rPr>
+          <w:lang w:val="en-US" w:eastAsia="ru-RU"/>
+        </w:rPr>
+        <w:t>i</w:t>
+      </w:r>
+      <w:proofErr w:type="spellEnd"/>
+      <w:r>
+        <w:rPr>
+          <w:lang w:eastAsia="ru-RU"/>
+        </w:rPr>
+        <w:t>4</w:t>
+      </w:r>
+    </w:p>
+    <w:p>
+      <w:pPr>
+        <w:rPr>
+          <w:lang w:eastAsia="ru-RU"/>
+        </w:rPr>
+      </w:pPr>
+      <w:r>
+        <w:rPr>
+          <w:lang w:eastAsia="ru-RU"/>
+        </w:rPr>
+        <w:t>1</w:t>
+      </w:r>
+      <w:r>
+        <w:rPr>
+          <w:lang w:eastAsia="ru-RU"/>
+        </w:rPr>
+        <w:t xml:space="preserve"> + 0 + 1</w:t>
+      </w:r>
+      <w:r>
+        <w:rPr>
+          <w:lang w:eastAsia="ru-RU"/>
+        </w:rPr>
+        <w:t xml:space="preserve"> = </w:t>
+      </w:r>
+      <w:r>
+        <w:rPr>
+          <w:lang w:eastAsia="ru-RU"/>
+        </w:rPr>
+        <w:t>2</w:t>
+      </w:r>
+    </w:p>
+    <w:p>
+      <w:pPr>
+        <w:rPr>
+          <w:lang w:eastAsia="ru-RU"/>
+        </w:rPr>
+      </w:pPr>
+      <w:r>
+        <w:rPr>
+          <w:lang w:eastAsia="ru-RU"/>
+        </w:rPr>
+        <w:t>Число четное, бит должен быть равен 0. В бите ошиб</w:t>
+      </w:r>
+      <w:r>
+        <w:rPr>
+          <w:lang w:eastAsia="ru-RU"/>
+        </w:rPr>
         <w:t>ок нет</w:t>
       </w:r>
       <w:r>
@@ -6067,24 +6290,115 @@
     <w:p>
       <w:pPr>
         <w:rPr>
-          <w:lang w:eastAsia="ru-RU"/>
-        </w:rPr>
-      </w:pPr>
-      <w:r>
-        <w:rPr>
+          <w:b/>
+          <w:lang w:eastAsia="ru-RU"/>
+        </w:rPr>
+      </w:pPr>
+      <w:r>
+        <w:rPr>
+          <w:b/>
+          <w:lang w:eastAsia="ru-RU"/>
+        </w:rPr>
+        <w:t>Ошибка в би</w:t>
+      </w:r>
+      <w:r>
+        <w:rPr>
+          <w:b/>
+          <w:lang w:eastAsia="ru-RU"/>
+        </w:rPr>
+        <w:t>тах</w:t>
+      </w:r>
+      <w:r>
+        <w:rPr>
+          <w:b/>
+          <w:lang w:eastAsia="ru-RU"/>
+        </w:rPr>
+        <w:t xml:space="preserve"> четности </w:t>
+      </w:r>
+      <w:r>
+        <w:rPr>
+          <w:b/>
           <w:lang w:val="en-US" w:eastAsia="ru-RU"/>
         </w:rPr>
         <w:t>p</w:t>
       </w:r>
       <w:r>
         <w:rPr>
-          <w:lang w:eastAsia="ru-RU"/>
-        </w:rPr>
-        <w:t xml:space="preserve">2 = </w:t>
+          <w:b/>
+          <w:lang w:eastAsia="ru-RU"/>
+        </w:rPr>
+        <w:t xml:space="preserve">1 и </w:t>
+      </w:r>
+      <w:r>
+        <w:rPr>
+          <w:b/>
+          <w:lang w:val="en-US" w:eastAsia="ru-RU"/>
+        </w:rPr>
+        <w:t>p</w:t>
+      </w:r>
+      <w:r>
+        <w:rPr>
+          <w:b/>
+          <w:lang w:eastAsia="ru-RU"/>
+        </w:rPr>
+        <w:t>2</w:t>
+      </w:r>
+    </w:p>
+    <w:p>
+      <w:pPr>
+        <w:rPr>
+          <w:lang w:eastAsia="ru-RU"/>
+        </w:rPr>
+      </w:pPr>
+      <w:r>
+        <w:rPr>
+          <w:lang w:eastAsia="ru-RU"/>
+        </w:rPr>
+        <w:t>1</w:t>
+      </w:r>
+      <w:r>
+        <w:rPr>
+          <w:lang w:eastAsia="ru-RU"/>
+        </w:rPr>
+        <w:t xml:space="preserve"> + </w:t>
+      </w:r>
+      <w:r>
+        <w:rPr>
+          <w:lang w:eastAsia="ru-RU"/>
+        </w:rPr>
+        <w:t>2</w:t>
+      </w:r>
+      <w:r>
+        <w:rPr>
+          <w:lang w:eastAsia="ru-RU"/>
+        </w:rPr>
+        <w:t xml:space="preserve"> = </w:t>
+      </w:r>
+      <w:r>
+        <w:rPr>
+          <w:lang w:eastAsia="ru-RU"/>
+        </w:rPr>
+        <w:t>3</w:t>
+      </w:r>
+    </w:p>
+    <w:p>
+      <w:pPr>
+        <w:rPr>
+          <w:b/>
+          <w:lang w:eastAsia="ru-RU"/>
+        </w:rPr>
+      </w:pPr>
+      <w:r>
+        <w:rPr>
+          <w:b/>
+          <w:lang w:eastAsia="ru-RU"/>
+        </w:rPr>
+        <w:t xml:space="preserve">Ошибка в бите </w:t>
       </w:r>
       <w:proofErr w:type="spellStart"/>
       <w:r>
         <w:rPr>
+          <w:b/>
           <w:lang w:val="en-US" w:eastAsia="ru-RU"/>
         </w:rPr>
         <w:t>i</w:t>
@@ -6092,250 +6406,10 @@
       <w:proofErr w:type="spellEnd"/>
       <w:r>
         <w:rPr>
-          <w:lang w:eastAsia="ru-RU"/>
-        </w:rPr>
-        <w:t xml:space="preserve">1 + </w:t>
-      </w:r>
-      <w:proofErr w:type="spellStart"/>
-      <w:r>
-        <w:rPr>
-          <w:lang w:val="en-US" w:eastAsia="ru-RU"/>
-        </w:rPr>
-        <w:t>i</w:t>
-      </w:r>
-      <w:proofErr w:type="spellEnd"/>
-      <w:r>
-        <w:rPr>
-          <w:lang w:eastAsia="ru-RU"/>
-        </w:rPr>
-        <w:t xml:space="preserve">3 + </w:t>
-      </w:r>
-      <w:proofErr w:type="spellStart"/>
-      <w:r>
-        <w:rPr>
-          <w:lang w:val="en-US" w:eastAsia="ru-RU"/>
-        </w:rPr>
-        <w:t>i</w:t>
-      </w:r>
-      <w:proofErr w:type="spellEnd"/>
-      <w:r>
-        <w:rPr>
-          <w:lang w:eastAsia="ru-RU"/>
-        </w:rPr>
-        <w:t>4</w:t>
-      </w:r>
-    </w:p>
-    <w:p>
-      <w:pPr>
-        <w:rPr>
-          <w:lang w:eastAsia="ru-RU"/>
-        </w:rPr>
-      </w:pPr>
-      <w:r>
-        <w:rPr>
-          <w:lang w:eastAsia="ru-RU"/>
-        </w:rPr>
-        <w:t>0 + 1 + 0 = 1</w:t>
-      </w:r>
-    </w:p>
-    <w:p>
-      <w:pPr>
-        <w:rPr>
-          <w:lang w:eastAsia="ru-RU"/>
-        </w:rPr>
-      </w:pPr>
-      <w:r>
-        <w:rPr>
-          <w:lang w:eastAsia="ru-RU"/>
-        </w:rPr>
-        <w:t>Число нечетное, бит должен быть равен 1. В бите ошиб</w:t>
-      </w:r>
-      <w:r>
-        <w:rPr>
-          <w:lang w:eastAsia="ru-RU"/>
-        </w:rPr>
-        <w:t>ка</w:t>
-      </w:r>
-      <w:r>
-        <w:rPr>
-          <w:lang w:eastAsia="ru-RU"/>
-        </w:rPr>
-        <w:t>.</w:t>
-      </w:r>
-    </w:p>
-    <w:p>
-      <w:pPr>
-        <w:rPr>
-          <w:lang w:eastAsia="ru-RU"/>
-        </w:rPr>
-      </w:pPr>
-      <w:r>
-        <w:rPr>
-          <w:lang w:val="en-US" w:eastAsia="ru-RU"/>
-        </w:rPr>
-        <w:t>p</w:t>
-      </w:r>
-      <w:r>
-        <w:rPr>
-          <w:lang w:eastAsia="ru-RU"/>
-        </w:rPr>
-        <w:t xml:space="preserve">3 = </w:t>
-      </w:r>
-      <w:proofErr w:type="spellStart"/>
-      <w:r>
-        <w:rPr>
-          <w:lang w:val="en-US" w:eastAsia="ru-RU"/>
-        </w:rPr>
-        <w:t>i</w:t>
-      </w:r>
-      <w:proofErr w:type="spellEnd"/>
-      <w:r>
-        <w:rPr>
-          <w:lang w:eastAsia="ru-RU"/>
-        </w:rPr>
-        <w:t xml:space="preserve">2 + </w:t>
-      </w:r>
-      <w:proofErr w:type="spellStart"/>
-      <w:r>
-        <w:rPr>
-          <w:lang w:val="en-US" w:eastAsia="ru-RU"/>
-        </w:rPr>
-        <w:t>i</w:t>
-      </w:r>
-      <w:proofErr w:type="spellEnd"/>
-      <w:r>
-        <w:rPr>
-          <w:lang w:eastAsia="ru-RU"/>
-        </w:rPr>
-        <w:t xml:space="preserve">3 + </w:t>
-      </w:r>
-      <w:proofErr w:type="spellStart"/>
-      <w:r>
-        <w:rPr>
-          <w:lang w:val="en-US" w:eastAsia="ru-RU"/>
-        </w:rPr>
-        <w:t>i</w:t>
-      </w:r>
-      <w:proofErr w:type="spellEnd"/>
-      <w:r>
-        <w:rPr>
-          <w:lang w:eastAsia="ru-RU"/>
-        </w:rPr>
-        <w:t>4</w:t>
-      </w:r>
-    </w:p>
-    <w:p>
-      <w:pPr>
-        <w:rPr>
-          <w:lang w:eastAsia="ru-RU"/>
-        </w:rPr>
-      </w:pPr>
-      <w:r>
-        <w:rPr>
+          <w:b/>
           <w:lang w:eastAsia="ru-RU"/>
         </w:rPr>
         <w:t>1</w:t>
-      </w:r>
-      <w:r>
-        <w:rPr>
-          <w:lang w:eastAsia="ru-RU"/>
-        </w:rPr>
-        <w:t xml:space="preserve"> + 1 + 0 = </w:t>
-      </w:r>
-      <w:r>
-        <w:rPr>
-          <w:lang w:eastAsia="ru-RU"/>
-        </w:rPr>
-        <w:t>2</w:t>
-      </w:r>
-    </w:p>
-    <w:p>
-      <w:pPr>
-        <w:rPr>
-          <w:lang w:eastAsia="ru-RU"/>
-        </w:rPr>
-      </w:pPr>
-      <w:r>
-        <w:rPr>
-          <w:lang w:eastAsia="ru-RU"/>
-        </w:rPr>
-        <w:lastRenderedPageBreak/>
-        <w:t>Число четное, бит должен быть равен 0. В бите ошиб</w:t>
-      </w:r>
-      <w:r>
-        <w:rPr>
-          <w:lang w:eastAsia="ru-RU"/>
-        </w:rPr>
-        <w:t>ка</w:t>
-      </w:r>
-      <w:r>
-        <w:rPr>
-          <w:lang w:eastAsia="ru-RU"/>
-        </w:rPr>
-        <w:t>.</w:t>
-      </w:r>
-    </w:p>
-    <w:p>
-      <w:pPr>
-        <w:rPr>
-          <w:lang w:eastAsia="ru-RU"/>
-        </w:rPr>
-      </w:pPr>
-      <w:r>
-        <w:rPr>
-          <w:lang w:eastAsia="ru-RU"/>
-        </w:rPr>
-        <w:t>Ошибка в би</w:t>
-      </w:r>
-      <w:r>
-        <w:rPr>
-          <w:lang w:eastAsia="ru-RU"/>
-        </w:rPr>
-        <w:t>тах</w:t>
-      </w:r>
-      <w:r>
-        <w:rPr>
-          <w:lang w:eastAsia="ru-RU"/>
-        </w:rPr>
-        <w:t xml:space="preserve"> четности </w:t>
-      </w:r>
-      <w:r>
-        <w:rPr>
-          <w:lang w:eastAsia="ru-RU"/>
-        </w:rPr>
-        <w:t xml:space="preserve">2 и </w:t>
-      </w:r>
-      <w:r>
-        <w:rPr>
-          <w:lang w:eastAsia="ru-RU"/>
-        </w:rPr>
-        <w:t>4</w:t>
-      </w:r>
-    </w:p>
-    <w:p>
-      <w:pPr>
-        <w:rPr>
-          <w:lang w:eastAsia="ru-RU"/>
-        </w:rPr>
-      </w:pPr>
-      <w:r>
-        <w:rPr>
-          <w:lang w:eastAsia="ru-RU"/>
-        </w:rPr>
-        <w:t>2 + 4 = 6</w:t>
-      </w:r>
-    </w:p>
-    <w:p>
-      <w:pPr>
-        <w:rPr>
-          <w:lang w:eastAsia="ru-RU"/>
-        </w:rPr>
-      </w:pPr>
-      <w:r>
-        <w:rPr>
-          <w:lang w:eastAsia="ru-RU"/>
-        </w:rPr>
-        <w:t>Ошибка в бите 6</w:t>
       </w:r>
     </w:p>
     <w:p>
@@ -6347,6 +6421,7 @@
         </w:rPr>
       </w:pPr>
       <w:r>
+        <w:lastRenderedPageBreak/>
         <w:t>Передаваемое сообщение</w:t>
       </w:r>
       <w:r>
@@ -6357,35 +6432,28 @@
           <w:b/>
           <w:bCs/>
         </w:rPr>
-        <w:t>01</w:t>
+        <w:t>1101</w:t>
+      </w:r>
+    </w:p>
+    <w:p>
+      <w:pPr>
+        <w:pStyle w:val="a3"/>
+        <w:rPr>
+          <w:vertAlign w:val="subscript"/>
+          <w:lang w:val="en-US"/>
+        </w:rPr>
+      </w:pPr>
+      <w:r>
+        <w:t>Правильный код</w:t>
+      </w:r>
+      <w:r>
+        <w:t xml:space="preserve">: </w:t>
       </w:r>
       <w:r>
         <w:rPr>
           <w:b/>
-          <w:bCs/>
-        </w:rPr>
-        <w:t>00</w:t>
-      </w:r>
-    </w:p>
-    <w:p>
-      <w:pPr>
-        <w:pStyle w:val="a3"/>
-        <w:rPr>
-          <w:vertAlign w:val="subscript"/>
-        </w:rPr>
-      </w:pPr>
-      <w:r>
-        <w:t>Правильный код</w:t>
-      </w:r>
-      <w:r>
-        <w:t xml:space="preserve">: </w:t>
-      </w:r>
-      <w:r>
-        <w:rPr>
-          <w:b/>
-          <w:bCs/>
-        </w:rPr>
-        <w:t>1001100</w:t>
+        </w:rPr>
+        <w:t>1010101</w:t>
       </w:r>
       <w:r>
         <w:rPr>
@@ -6395,31 +6463,6 @@
         </w:rPr>
         <w:t>2</w:t>
       </w:r>
-      <w:r>
-        <w:rPr>
-          <w:b/>
-          <w:bCs/>
-        </w:rPr>
-        <w:t xml:space="preserve"> </w:t>
-      </w:r>
-      <w:r>
-        <w:t xml:space="preserve">или </w:t>
-      </w:r>
-      <w:r>
-        <w:rPr>
-          <w:b/>
-          <w:bCs/>
-        </w:rPr>
-        <w:t>76</w:t>
-      </w:r>
-      <w:r>
-        <w:rPr>
-          <w:b/>
-          <w:bCs/>
-          <w:vertAlign w:val="subscript"/>
-        </w:rPr>
-        <w:t>10</w:t>
-      </w:r>
     </w:p>
     <w:p>
       <w:pPr>
@@ -6433,7 +6476,7 @@
           <w:lang w:val="en-US" w:eastAsia="ru-RU"/>
         </w:rPr>
       </w:pPr>
-      <w:bookmarkStart w:id="11" w:name="_Toc85636095"/>
+      <w:bookmarkStart w:id="10" w:name="_Toc85636095"/>
       <w:r>
         <w:rPr>
           <w:lang w:eastAsia="ru-RU"/>
@@ -6446,7 +6489,7 @@
         </w:rPr>
         <w:t>5</w:t>
       </w:r>
-      <w:bookmarkEnd w:id="11"/>
+      <w:bookmarkEnd w:id="10"/>
     </w:p>
     <w:tbl>
       <w:tblPr>
@@ -6455,8 +6498,8 @@
         <w:tblLook w:val="04A0" w:firstRow="1" w:lastRow="0" w:firstColumn="1" w:lastColumn="0" w:noHBand="0" w:noVBand="1"/>
       </w:tblPr>
       <w:tblGrid>
-        <w:gridCol w:w="5845"/>
-        <w:gridCol w:w="1536"/>
+        <w:gridCol w:w="2644"/>
+        <w:gridCol w:w="2016"/>
       </w:tblGrid>
       <w:tr>
         <w:tc>
@@ -6477,7 +6520,7 @@
                 <w:szCs w:val="24"/>
                 <w:lang w:eastAsia="ru-RU"/>
               </w:rPr>
-              <w:t>Полученное сообщение</w:t>
+              <w:t>Номер кода</w:t>
             </w:r>
           </w:p>
         </w:tc>
@@ -6523,7 +6566,7 @@
                 <w:szCs w:val="24"/>
                 <w:lang w:eastAsia="ru-RU"/>
               </w:rPr>
-              <w:t>Полученное сообщение в двоичной системе счисления</w:t>
+              <w:t>Полученное сообщение</w:t>
             </w:r>
           </w:p>
         </w:tc>
@@ -6543,17 +6586,9 @@
               <w:rPr>
                 <w:rFonts w:cs="Times New Roman"/>
                 <w:szCs w:val="24"/>
-                <w:lang w:val="en-US" w:eastAsia="ru-RU"/>
-              </w:rPr>
-              <w:t>0000</w:t>
-            </w:r>
-            <w:r>
-              <w:rPr>
-                <w:rFonts w:cs="Times New Roman"/>
-                <w:szCs w:val="24"/>
                 <w:lang w:eastAsia="ru-RU"/>
               </w:rPr>
-              <w:t>1010001</w:t>
+              <w:t>001010100010101</w:t>
             </w:r>
           </w:p>
         </w:tc>
@@ -6573,7 +6608,7 @@
           <w:lang w:val="en-US" w:eastAsia="ru-RU"/>
         </w:rPr>
       </w:pPr>
-      <w:bookmarkStart w:id="12" w:name="_Toc85636096"/>
+      <w:bookmarkStart w:id="11" w:name="_Toc85636096"/>
       <w:r>
         <w:rPr>
           <w:lang w:eastAsia="ru-RU"/>
@@ -6586,7 +6621,7 @@
         </w:rPr>
         <w:t>6</w:t>
       </w:r>
-      <w:bookmarkEnd w:id="12"/>
+      <w:bookmarkEnd w:id="11"/>
     </w:p>
     <w:tbl>
       <w:tblPr>
@@ -8583,7 +8618,7 @@
               <w:cnfStyle w:val="000000100000" w:firstRow="0" w:lastRow="0" w:firstColumn="0" w:lastColumn="0" w:oddVBand="0" w:evenVBand="0" w:oddHBand="1" w:evenHBand="0" w:firstRowFirstColumn="0" w:firstRowLastColumn="0" w:lastRowFirstColumn="0" w:lastRowLastColumn="0"/>
             </w:pPr>
             <w:r>
-              <w:t>0</w:t>
+              <w:t>1</w:t>
             </w:r>
           </w:p>
         </w:tc>
@@ -8669,6 +8704,34 @@
               <w:cnfStyle w:val="000000100000" w:firstRow="0" w:lastRow="0" w:firstColumn="0" w:lastColumn="0" w:oddVBand="0" w:evenVBand="0" w:oddHBand="1" w:evenHBand="0" w:firstRowFirstColumn="0" w:firstRowLastColumn="0" w:lastRowFirstColumn="0" w:lastRowLastColumn="0"/>
             </w:pPr>
             <w:r>
+              <w:t>0</w:t>
+            </w:r>
+          </w:p>
+        </w:tc>
+        <w:tc>
+          <w:tcPr>
+            <w:tcW w:w="605" w:type="dxa"/>
+          </w:tcPr>
+          <w:p>
+            <w:pPr>
+              <w:jc w:val="center"/>
+              <w:cnfStyle w:val="000000100000" w:firstRow="0" w:lastRow="0" w:firstColumn="0" w:lastColumn="0" w:oddVBand="0" w:evenVBand="0" w:oddHBand="1" w:evenHBand="0" w:firstRowFirstColumn="0" w:firstRowLastColumn="0" w:lastRowFirstColumn="0" w:lastRowLastColumn="0"/>
+            </w:pPr>
+            <w:r>
+              <w:t>0</w:t>
+            </w:r>
+          </w:p>
+        </w:tc>
+        <w:tc>
+          <w:tcPr>
+            <w:tcW w:w="605" w:type="dxa"/>
+          </w:tcPr>
+          <w:p>
+            <w:pPr>
+              <w:jc w:val="center"/>
+              <w:cnfStyle w:val="000000100000" w:firstRow="0" w:lastRow="0" w:firstColumn="0" w:lastColumn="0" w:oddVBand="0" w:evenVBand="0" w:oddHBand="1" w:evenHBand="0" w:firstRowFirstColumn="0" w:firstRowLastColumn="0" w:lastRowFirstColumn="0" w:lastRowLastColumn="0"/>
+            </w:pPr>
+            <w:r>
               <w:t>1</w:t>
             </w:r>
           </w:p>
@@ -8709,75 +8772,23 @@
             <w:pPr>
               <w:jc w:val="center"/>
               <w:cnfStyle w:val="000000100000" w:firstRow="0" w:lastRow="0" w:firstColumn="0" w:lastColumn="0" w:oddVBand="0" w:evenVBand="0" w:oddHBand="1" w:evenHBand="0" w:firstRowFirstColumn="0" w:firstRowLastColumn="0" w:lastRowFirstColumn="0" w:lastRowLastColumn="0"/>
-              <w:rPr>
-                <w:lang w:val="en-US"/>
-              </w:rPr>
-            </w:pPr>
-            <w:r>
-              <w:rPr>
-                <w:lang w:val="en-US"/>
-              </w:rPr>
-              <w:t>i8</w:t>
-            </w:r>
-          </w:p>
-        </w:tc>
-        <w:tc>
-          <w:tcPr>
-            <w:tcW w:w="605" w:type="dxa"/>
+            </w:pPr>
+            <w:r>
+              <w:t>0</w:t>
+            </w:r>
+          </w:p>
+        </w:tc>
+        <w:tc>
+          <w:tcPr>
+            <w:tcW w:w="572" w:type="dxa"/>
           </w:tcPr>
           <w:p>
             <w:pPr>
               <w:jc w:val="center"/>
               <w:cnfStyle w:val="000000100000" w:firstRow="0" w:lastRow="0" w:firstColumn="0" w:lastColumn="0" w:oddVBand="0" w:evenVBand="0" w:oddHBand="1" w:evenHBand="0" w:firstRowFirstColumn="0" w:firstRowLastColumn="0" w:lastRowFirstColumn="0" w:lastRowLastColumn="0"/>
-              <w:rPr>
-                <w:lang w:val="en-US"/>
-              </w:rPr>
-            </w:pPr>
-            <w:r>
-              <w:rPr>
-                <w:lang w:val="en-US"/>
-              </w:rPr>
-              <w:t>i9</w:t>
-            </w:r>
-          </w:p>
-        </w:tc>
-        <w:tc>
-          <w:tcPr>
-            <w:tcW w:w="605" w:type="dxa"/>
-          </w:tcPr>
-          <w:p>
-            <w:pPr>
-              <w:jc w:val="center"/>
-              <w:cnfStyle w:val="000000100000" w:firstRow="0" w:lastRow="0" w:firstColumn="0" w:lastColumn="0" w:oddVBand="0" w:evenVBand="0" w:oddHBand="1" w:evenHBand="0" w:firstRowFirstColumn="0" w:firstRowLastColumn="0" w:lastRowFirstColumn="0" w:lastRowLastColumn="0"/>
-              <w:rPr>
-                <w:lang w:val="en-US"/>
-              </w:rPr>
-            </w:pPr>
-            <w:r>
-              <w:rPr>
-                <w:lang w:val="en-US"/>
-              </w:rPr>
-              <w:t>i10</w:t>
-            </w:r>
-          </w:p>
-        </w:tc>
-        <w:tc>
-          <w:tcPr>
-            <w:tcW w:w="572" w:type="dxa"/>
-          </w:tcPr>
-          <w:p>
-            <w:pPr>
-              <w:jc w:val="center"/>
-              <w:cnfStyle w:val="000000100000" w:firstRow="0" w:lastRow="0" w:firstColumn="0" w:lastColumn="0" w:oddVBand="0" w:evenVBand="0" w:oddHBand="1" w:evenHBand="0" w:firstRowFirstColumn="0" w:firstRowLastColumn="0" w:lastRowFirstColumn="0" w:lastRowLastColumn="0"/>
-              <w:rPr>
-                <w:lang w:val="en-US"/>
-              </w:rPr>
-            </w:pPr>
-            <w:r>
-              <w:rPr>
-                <w:lang w:val="en-US"/>
-              </w:rPr>
-              <w:t>i11</w:t>
+            </w:pPr>
+            <w:r>
+              <w:t>1</w:t>
             </w:r>
           </w:p>
         </w:tc>
@@ -9909,7 +9920,7 @@
           <w:lang w:val="en-US" w:eastAsia="ru-RU"/>
         </w:rPr>
       </w:pPr>
-      <w:bookmarkStart w:id="13" w:name="_Toc85636097"/>
+      <w:bookmarkStart w:id="12" w:name="_Toc85636097"/>
       <w:r>
         <w:rPr>
           <w:lang w:eastAsia="ru-RU"/>
@@ -9922,7 +9933,7 @@
         </w:rPr>
         <w:t>7</w:t>
       </w:r>
-      <w:bookmarkEnd w:id="13"/>
+      <w:bookmarkEnd w:id="12"/>
     </w:p>
     <w:p>
       <w:pPr>
@@ -10001,6 +10012,10 @@
         <w:gridCol w:w="403"/>
         <w:gridCol w:w="403"/>
         <w:gridCol w:w="403"/>
+        <w:gridCol w:w="572"/>
+        <w:gridCol w:w="572"/>
+        <w:gridCol w:w="572"/>
+        <w:gridCol w:w="572"/>
       </w:tblGrid>
       <w:tr>
         <w:tc>
@@ -10013,10 +10028,7 @@
               <w:rPr>
                 <w:lang w:val="en-US"/>
               </w:rPr>
-              <w:t>p</w:t>
-            </w:r>
-            <w:r>
-              <w:t>1</w:t>
+              <w:t>p1</w:t>
             </w:r>
           </w:p>
         </w:tc>
@@ -10030,10 +10042,7 @@
               <w:rPr>
                 <w:lang w:val="en-US"/>
               </w:rPr>
-              <w:t>p</w:t>
-            </w:r>
-            <w:r>
-              <w:t>2</w:t>
+              <w:t>p2</w:t>
             </w:r>
           </w:p>
         </w:tc>
@@ -10202,6 +10211,70 @@
             </w:r>
           </w:p>
         </w:tc>
+        <w:tc>
+          <w:tcPr>
+            <w:tcW w:w="572" w:type="dxa"/>
+          </w:tcPr>
+          <w:p>
+            <w:pPr>
+              <w:suppressAutoHyphens w:val="0"/>
+            </w:pPr>
+            <w:r>
+              <w:rPr>
+                <w:lang w:val="en-US"/>
+              </w:rPr>
+              <w:t>i8</w:t>
+            </w:r>
+          </w:p>
+        </w:tc>
+        <w:tc>
+          <w:tcPr>
+            <w:tcW w:w="572" w:type="dxa"/>
+          </w:tcPr>
+          <w:p>
+            <w:pPr>
+              <w:suppressAutoHyphens w:val="0"/>
+            </w:pPr>
+            <w:r>
+              <w:rPr>
+                <w:lang w:val="en-US"/>
+              </w:rPr>
+              <w:t>i9</w:t>
+            </w:r>
+          </w:p>
+        </w:tc>
+        <w:tc>
+          <w:tcPr>
+            <w:tcW w:w="572" w:type="dxa"/>
+          </w:tcPr>
+          <w:p>
+            <w:pPr>
+              <w:suppressAutoHyphens w:val="0"/>
+            </w:pPr>
+            <w:r>
+              <w:rPr>
+                <w:lang w:val="en-US"/>
+              </w:rPr>
+              <w:t>i10</w:t>
+            </w:r>
+          </w:p>
+        </w:tc>
+        <w:tc>
+          <w:tcPr>
+            <w:tcW w:w="572" w:type="dxa"/>
+          </w:tcPr>
+          <w:p>
+            <w:pPr>
+              <w:suppressAutoHyphens w:val="0"/>
+            </w:pPr>
+            <w:r>
+              <w:rPr>
+                <w:lang w:val="en-US"/>
+              </w:rPr>
+              <w:t>i11</w:t>
+            </w:r>
+          </w:p>
+        </w:tc>
       </w:tr>
       <w:tr>
         <w:tc>
@@ -10216,9 +10289,6 @@
               </w:rPr>
             </w:pPr>
             <w:r>
-              <w:rPr>
-                <w:lang w:val="en-US"/>
-              </w:rPr>
               <w:t>0</w:t>
             </w:r>
           </w:p>
@@ -10235,9 +10305,6 @@
               </w:rPr>
             </w:pPr>
             <w:r>
-              <w:rPr>
-                <w:lang w:val="en-US"/>
-              </w:rPr>
               <w:t>0</w:t>
             </w:r>
           </w:p>
@@ -10253,10 +10320,7 @@
               </w:rPr>
             </w:pPr>
             <w:r>
-              <w:rPr>
-                <w:lang w:val="en-US"/>
-              </w:rPr>
-              <w:t>0</w:t>
+              <w:t>1</w:t>
             </w:r>
           </w:p>
         </w:tc>
@@ -10272,9 +10336,6 @@
               </w:rPr>
             </w:pPr>
             <w:r>
-              <w:rPr>
-                <w:lang w:val="en-US"/>
-              </w:rPr>
               <w:t>0</w:t>
             </w:r>
           </w:p>
@@ -10300,9 +10361,6 @@
               </w:rPr>
             </w:pPr>
             <w:r>
-              <w:rPr>
-                <w:lang w:val="en-US"/>
-              </w:rPr>
               <w:t>0</w:t>
             </w:r>
           </w:p>
@@ -10318,9 +10376,6 @@
               </w:rPr>
             </w:pPr>
             <w:r>
-              <w:rPr>
-                <w:lang w:val="en-US"/>
-              </w:rPr>
               <w:t>1</w:t>
             </w:r>
           </w:p>
@@ -10337,9 +10392,6 @@
               </w:rPr>
             </w:pPr>
             <w:r>
-              <w:rPr>
-                <w:lang w:val="en-US"/>
-              </w:rPr>
               <w:t>0</w:t>
             </w:r>
           </w:p>
@@ -10356,9 +10408,6 @@
               </w:rPr>
             </w:pPr>
             <w:r>
-              <w:rPr>
-                <w:lang w:val="en-US"/>
-              </w:rPr>
               <w:t>0</w:t>
             </w:r>
           </w:p>
@@ -10374,9 +10423,6 @@
               </w:rPr>
             </w:pPr>
             <w:r>
-              <w:rPr>
-                <w:lang w:val="en-US"/>
-              </w:rPr>
               <w:t>0</w:t>
             </w:r>
           </w:p>
@@ -10392,9 +10438,58 @@
               </w:rPr>
             </w:pPr>
             <w:r>
-              <w:rPr>
-                <w:lang w:val="en-US"/>
-              </w:rPr>
+              <w:t>1</w:t>
+            </w:r>
+          </w:p>
+        </w:tc>
+        <w:tc>
+          <w:tcPr>
+            <w:tcW w:w="572" w:type="dxa"/>
+          </w:tcPr>
+          <w:p>
+            <w:pPr>
+              <w:suppressAutoHyphens w:val="0"/>
+            </w:pPr>
+            <w:r>
+              <w:t>0</w:t>
+            </w:r>
+          </w:p>
+        </w:tc>
+        <w:tc>
+          <w:tcPr>
+            <w:tcW w:w="572" w:type="dxa"/>
+          </w:tcPr>
+          <w:p>
+            <w:pPr>
+              <w:suppressAutoHyphens w:val="0"/>
+            </w:pPr>
+            <w:r>
+              <w:t>1</w:t>
+            </w:r>
+          </w:p>
+        </w:tc>
+        <w:tc>
+          <w:tcPr>
+            <w:tcW w:w="572" w:type="dxa"/>
+          </w:tcPr>
+          <w:p>
+            <w:pPr>
+              <w:suppressAutoHyphens w:val="0"/>
+            </w:pPr>
+            <w:r>
+              <w:t>0</w:t>
+            </w:r>
+          </w:p>
+        </w:tc>
+        <w:tc>
+          <w:tcPr>
+            <w:tcW w:w="572" w:type="dxa"/>
+          </w:tcPr>
+          <w:p>
+            <w:pPr>
+              <w:suppressAutoHyphens w:val="0"/>
+            </w:pPr>
+            <w:r>
               <w:t>1</w:t>
             </w:r>
           </w:p>
@@ -10478,23 +10573,29 @@
         </w:rPr>
         <w:t>i5 + i7</w:t>
       </w:r>
-    </w:p>
-    <w:p>
-      <w:pPr>
+      <w:r>
+        <w:rPr>
+          <w:lang w:eastAsia="ru-RU"/>
+        </w:rPr>
+        <w:t xml:space="preserve"> + </w:t>
+      </w:r>
+      <w:r>
         <w:rPr>
           <w:lang w:val="en-US" w:eastAsia="ru-RU"/>
         </w:rPr>
-      </w:pPr>
-      <w:r>
-        <w:rPr>
-          <w:lang w:eastAsia="ru-RU"/>
-        </w:rPr>
-        <w:t xml:space="preserve">0 + </w:t>
-      </w:r>
-      <w:r>
+        <w:t>i9 + i11</w:t>
+      </w:r>
+    </w:p>
+    <w:p>
+      <w:pPr>
         <w:rPr>
           <w:lang w:val="en-US" w:eastAsia="ru-RU"/>
         </w:rPr>
+      </w:pPr>
+      <w:r>
+        <w:rPr>
+          <w:lang w:val="en-US" w:eastAsia="ru-RU"/>
+        </w:rPr>
         <w:t>1</w:t>
       </w:r>
       <w:r>
@@ -10507,10 +10608,28 @@
         <w:rPr>
           <w:lang w:val="en-US" w:eastAsia="ru-RU"/>
         </w:rPr>
+        <w:t>1</w:t>
+      </w:r>
+      <w:r>
+        <w:rPr>
+          <w:lang w:eastAsia="ru-RU"/>
+        </w:rPr>
+        <w:t xml:space="preserve"> + </w:t>
+      </w:r>
+      <w:r>
+        <w:rPr>
+          <w:lang w:val="en-US" w:eastAsia="ru-RU"/>
+        </w:rPr>
         <w:t>1 + 0 + 1</w:t>
       </w:r>
       <w:r>
         <w:rPr>
+          <w:lang w:val="en-US" w:eastAsia="ru-RU"/>
+        </w:rPr>
+        <w:t xml:space="preserve"> + 1 + 1</w:t>
+      </w:r>
+      <w:r>
+        <w:rPr>
           <w:lang w:eastAsia="ru-RU"/>
         </w:rPr>
         <w:t xml:space="preserve"> = </w:t>
@@ -10519,615 +10638,696 @@
         <w:rPr>
           <w:lang w:val="en-US" w:eastAsia="ru-RU"/>
         </w:rPr>
+        <w:t>6</w:t>
+      </w:r>
+    </w:p>
+    <w:p>
+      <w:pPr>
+        <w:rPr>
+          <w:lang w:val="en-US" w:eastAsia="ru-RU"/>
+        </w:rPr>
+      </w:pPr>
+      <w:r>
+        <w:rPr>
+          <w:lang w:eastAsia="ru-RU"/>
+        </w:rPr>
+        <w:t xml:space="preserve">Число </w:t>
+      </w:r>
+      <w:r>
+        <w:rPr>
+          <w:lang w:eastAsia="ru-RU"/>
+        </w:rPr>
+        <w:t>четное, б</w:t>
+      </w:r>
+      <w:r>
+        <w:rPr>
+          <w:lang w:eastAsia="ru-RU"/>
+        </w:rPr>
+        <w:t xml:space="preserve">ит должен быть равен </w:t>
+      </w:r>
+      <w:r>
+        <w:rPr>
+          <w:lang w:eastAsia="ru-RU"/>
+        </w:rPr>
+        <w:t>0</w:t>
+      </w:r>
+      <w:r>
+        <w:rPr>
+          <w:lang w:eastAsia="ru-RU"/>
+        </w:rPr>
+        <w:t>. В</w:t>
+      </w:r>
+      <w:r>
+        <w:rPr>
+          <w:lang w:val="en-US" w:eastAsia="ru-RU"/>
+        </w:rPr>
+        <w:t xml:space="preserve"> </w:t>
+      </w:r>
+      <w:r>
+        <w:rPr>
+          <w:lang w:eastAsia="ru-RU"/>
+        </w:rPr>
+        <w:t>бите</w:t>
+      </w:r>
+      <w:r>
+        <w:rPr>
+          <w:lang w:val="en-US" w:eastAsia="ru-RU"/>
+        </w:rPr>
+        <w:t xml:space="preserve"> </w:t>
+      </w:r>
+      <w:r>
+        <w:rPr>
+          <w:lang w:eastAsia="ru-RU"/>
+        </w:rPr>
+        <w:t>ошибок</w:t>
+      </w:r>
+      <w:r>
+        <w:rPr>
+          <w:lang w:val="en-US" w:eastAsia="ru-RU"/>
+        </w:rPr>
+        <w:t xml:space="preserve"> </w:t>
+      </w:r>
+      <w:r>
+        <w:rPr>
+          <w:lang w:eastAsia="ru-RU"/>
+        </w:rPr>
+        <w:t>нет</w:t>
+      </w:r>
+      <w:r>
+        <w:rPr>
+          <w:lang w:val="en-US" w:eastAsia="ru-RU"/>
+        </w:rPr>
+        <w:t>.</w:t>
+      </w:r>
+    </w:p>
+    <w:p>
+      <w:pPr>
+        <w:rPr>
+          <w:lang w:val="en-US" w:eastAsia="ru-RU"/>
+        </w:rPr>
+      </w:pPr>
+      <w:r>
+        <w:rPr>
+          <w:lang w:val="en-US" w:eastAsia="ru-RU"/>
+        </w:rPr>
+        <w:t>p</w:t>
+      </w:r>
+      <w:r>
+        <w:rPr>
+          <w:lang w:val="en-US" w:eastAsia="ru-RU"/>
+        </w:rPr>
+        <w:t xml:space="preserve">2 = </w:t>
+      </w:r>
+      <w:r>
+        <w:rPr>
+          <w:lang w:val="en-US" w:eastAsia="ru-RU"/>
+        </w:rPr>
+        <w:t>i</w:t>
+      </w:r>
+      <w:r>
+        <w:rPr>
+          <w:lang w:val="en-US" w:eastAsia="ru-RU"/>
+        </w:rPr>
+        <w:t xml:space="preserve">1 + </w:t>
+      </w:r>
+      <w:r>
+        <w:rPr>
+          <w:lang w:val="en-US" w:eastAsia="ru-RU"/>
+        </w:rPr>
+        <w:t>i</w:t>
+      </w:r>
+      <w:r>
+        <w:rPr>
+          <w:lang w:val="en-US" w:eastAsia="ru-RU"/>
+        </w:rPr>
+        <w:t xml:space="preserve">3 + </w:t>
+      </w:r>
+      <w:r>
+        <w:rPr>
+          <w:lang w:val="en-US" w:eastAsia="ru-RU"/>
+        </w:rPr>
+        <w:t>i</w:t>
+      </w:r>
+      <w:r>
+        <w:rPr>
+          <w:lang w:val="en-US" w:eastAsia="ru-RU"/>
+        </w:rPr>
+        <w:t>4</w:t>
+      </w:r>
+      <w:r>
+        <w:rPr>
+          <w:lang w:val="en-US" w:eastAsia="ru-RU"/>
+        </w:rPr>
+        <w:t xml:space="preserve"> + </w:t>
+      </w:r>
+      <w:r>
+        <w:rPr>
+          <w:lang w:val="en-US" w:eastAsia="ru-RU"/>
+        </w:rPr>
+        <w:t>i</w:t>
+      </w:r>
+      <w:r>
+        <w:rPr>
+          <w:lang w:val="en-US" w:eastAsia="ru-RU"/>
+        </w:rPr>
+        <w:t xml:space="preserve">6 + </w:t>
+      </w:r>
+      <w:r>
+        <w:rPr>
+          <w:lang w:val="en-US" w:eastAsia="ru-RU"/>
+        </w:rPr>
+        <w:t>i</w:t>
+      </w:r>
+      <w:r>
+        <w:rPr>
+          <w:lang w:val="en-US" w:eastAsia="ru-RU"/>
+        </w:rPr>
+        <w:t>7</w:t>
+      </w:r>
+      <w:r>
+        <w:rPr>
+          <w:lang w:val="en-US" w:eastAsia="ru-RU"/>
+        </w:rPr>
+        <w:t xml:space="preserve"> + i10 + i11</w:t>
+      </w:r>
+    </w:p>
+    <w:p>
+      <w:pPr>
+        <w:rPr>
+          <w:lang w:eastAsia="ru-RU"/>
+        </w:rPr>
+      </w:pPr>
+      <w:r>
+        <w:rPr>
+          <w:lang w:eastAsia="ru-RU"/>
+        </w:rPr>
+        <w:t>1</w:t>
+      </w:r>
+      <w:r>
+        <w:rPr>
+          <w:lang w:eastAsia="ru-RU"/>
+        </w:rPr>
+        <w:t xml:space="preserve"> + </w:t>
+      </w:r>
+      <w:r>
+        <w:rPr>
+          <w:lang w:eastAsia="ru-RU"/>
+        </w:rPr>
+        <w:t>0</w:t>
+      </w:r>
+      <w:r>
+        <w:rPr>
+          <w:lang w:eastAsia="ru-RU"/>
+        </w:rPr>
+        <w:t xml:space="preserve"> + </w:t>
+      </w:r>
+      <w:r>
+        <w:rPr>
+          <w:lang w:eastAsia="ru-RU"/>
+        </w:rPr>
+        <w:t>1 + 0 + 1</w:t>
+      </w:r>
+      <w:r>
+        <w:rPr>
+          <w:lang w:eastAsia="ru-RU"/>
+        </w:rPr>
+        <w:t xml:space="preserve"> + 0 + 1</w:t>
+      </w:r>
+      <w:r>
+        <w:rPr>
+          <w:lang w:eastAsia="ru-RU"/>
+        </w:rPr>
+        <w:t xml:space="preserve"> = </w:t>
+      </w:r>
+      <w:r>
+        <w:rPr>
+          <w:lang w:eastAsia="ru-RU"/>
+        </w:rPr>
+        <w:t>4</w:t>
+      </w:r>
+    </w:p>
+    <w:p>
+      <w:pPr>
+        <w:rPr>
+          <w:lang w:eastAsia="ru-RU"/>
+        </w:rPr>
+      </w:pPr>
+      <w:r>
+        <w:rPr>
+          <w:lang w:eastAsia="ru-RU"/>
+        </w:rPr>
+        <w:t xml:space="preserve">Число четное, бит должен быть равен </w:t>
+      </w:r>
+      <w:r>
+        <w:rPr>
+          <w:lang w:eastAsia="ru-RU"/>
+        </w:rPr>
+        <w:t>0</w:t>
+      </w:r>
+      <w:r>
+        <w:rPr>
+          <w:lang w:eastAsia="ru-RU"/>
+        </w:rPr>
+        <w:t>. В бите ошиб</w:t>
+      </w:r>
+      <w:r>
+        <w:rPr>
+          <w:lang w:eastAsia="ru-RU"/>
+        </w:rPr>
+        <w:t>ок нет</w:t>
+      </w:r>
+      <w:r>
+        <w:rPr>
+          <w:lang w:eastAsia="ru-RU"/>
+        </w:rPr>
+        <w:t>.</w:t>
+      </w:r>
+    </w:p>
+    <w:p>
+      <w:pPr>
+        <w:rPr>
+          <w:lang w:val="en-US" w:eastAsia="ru-RU"/>
+        </w:rPr>
+      </w:pPr>
+      <w:r>
+        <w:rPr>
+          <w:lang w:val="en-US" w:eastAsia="ru-RU"/>
+        </w:rPr>
+        <w:t>p</w:t>
+      </w:r>
+      <w:r>
+        <w:rPr>
+          <w:lang w:eastAsia="ru-RU"/>
+        </w:rPr>
+        <w:t xml:space="preserve">3 = </w:t>
+      </w:r>
+      <w:proofErr w:type="spellStart"/>
+      <w:r>
+        <w:rPr>
+          <w:lang w:val="en-US" w:eastAsia="ru-RU"/>
+        </w:rPr>
+        <w:t>i</w:t>
+      </w:r>
+      <w:proofErr w:type="spellEnd"/>
+      <w:r>
+        <w:rPr>
+          <w:lang w:eastAsia="ru-RU"/>
+        </w:rPr>
+        <w:t xml:space="preserve">2 + </w:t>
+      </w:r>
+      <w:proofErr w:type="spellStart"/>
+      <w:r>
+        <w:rPr>
+          <w:lang w:val="en-US" w:eastAsia="ru-RU"/>
+        </w:rPr>
+        <w:t>i</w:t>
+      </w:r>
+      <w:proofErr w:type="spellEnd"/>
+      <w:r>
+        <w:rPr>
+          <w:lang w:eastAsia="ru-RU"/>
+        </w:rPr>
+        <w:t xml:space="preserve">3 + </w:t>
+      </w:r>
+      <w:proofErr w:type="spellStart"/>
+      <w:r>
+        <w:rPr>
+          <w:lang w:val="en-US" w:eastAsia="ru-RU"/>
+        </w:rPr>
+        <w:t>i</w:t>
+      </w:r>
+      <w:proofErr w:type="spellEnd"/>
+      <w:r>
+        <w:rPr>
+          <w:lang w:eastAsia="ru-RU"/>
+        </w:rPr>
+        <w:t>4</w:t>
+      </w:r>
+      <w:r>
+        <w:rPr>
+          <w:lang w:eastAsia="ru-RU"/>
+        </w:rPr>
+        <w:t xml:space="preserve"> + </w:t>
+      </w:r>
+      <w:r>
+        <w:rPr>
+          <w:lang w:val="en-US" w:eastAsia="ru-RU"/>
+        </w:rPr>
+        <w:t>i8 + i9 + i10 + i11</w:t>
+      </w:r>
+    </w:p>
+    <w:p>
+      <w:pPr>
+        <w:rPr>
+          <w:lang w:val="en-US" w:eastAsia="ru-RU"/>
+        </w:rPr>
+      </w:pPr>
+      <w:r>
+        <w:rPr>
+          <w:lang w:eastAsia="ru-RU"/>
+        </w:rPr>
+        <w:t>1</w:t>
+      </w:r>
+      <w:r>
+        <w:rPr>
+          <w:lang w:eastAsia="ru-RU"/>
+        </w:rPr>
+        <w:t xml:space="preserve"> + </w:t>
+      </w:r>
+      <w:r>
+        <w:rPr>
+          <w:lang w:eastAsia="ru-RU"/>
+        </w:rPr>
+        <w:t>0</w:t>
+      </w:r>
+      <w:r>
+        <w:rPr>
+          <w:lang w:eastAsia="ru-RU"/>
+        </w:rPr>
+        <w:t xml:space="preserve"> + </w:t>
+      </w:r>
+      <w:r>
+        <w:rPr>
+          <w:lang w:eastAsia="ru-RU"/>
+        </w:rPr>
+        <w:t>1</w:t>
+      </w:r>
+      <w:r>
+        <w:rPr>
+          <w:lang w:val="en-US" w:eastAsia="ru-RU"/>
+        </w:rPr>
+        <w:t xml:space="preserve"> + 0 + 1 + 0 + 1</w:t>
+      </w:r>
+      <w:r>
+        <w:rPr>
+          <w:lang w:eastAsia="ru-RU"/>
+        </w:rPr>
+        <w:t xml:space="preserve"> = </w:t>
+      </w:r>
+      <w:r>
+        <w:rPr>
+          <w:lang w:val="en-US" w:eastAsia="ru-RU"/>
+        </w:rPr>
+        <w:t>4</w:t>
+      </w:r>
+    </w:p>
+    <w:p>
+      <w:pPr>
+        <w:rPr>
+          <w:lang w:eastAsia="ru-RU"/>
+        </w:rPr>
+      </w:pPr>
+      <w:r>
+        <w:rPr>
+          <w:lang w:eastAsia="ru-RU"/>
+        </w:rPr>
+        <w:t>Число четное, бит должен быть равен 0. В бите ошиб</w:t>
+      </w:r>
+      <w:r>
+        <w:rPr>
+          <w:lang w:eastAsia="ru-RU"/>
+        </w:rPr>
+        <w:t>ок нет</w:t>
+      </w:r>
+      <w:r>
+        <w:rPr>
+          <w:lang w:eastAsia="ru-RU"/>
+        </w:rPr>
+        <w:t>.</w:t>
+      </w:r>
+    </w:p>
+    <w:p>
+      <w:pPr>
+        <w:rPr>
+          <w:lang w:val="en-US" w:eastAsia="ru-RU"/>
+        </w:rPr>
+      </w:pPr>
+      <w:r>
+        <w:rPr>
+          <w:lang w:val="en-US" w:eastAsia="ru-RU"/>
+        </w:rPr>
+        <w:lastRenderedPageBreak/>
+        <w:t>p</w:t>
+      </w:r>
+      <w:r>
+        <w:rPr>
+          <w:lang w:eastAsia="ru-RU"/>
+        </w:rPr>
+        <w:t>4</w:t>
+      </w:r>
+      <w:r>
+        <w:rPr>
+          <w:lang w:eastAsia="ru-RU"/>
+        </w:rPr>
+        <w:t xml:space="preserve"> = </w:t>
+      </w:r>
+      <w:proofErr w:type="spellStart"/>
+      <w:r>
+        <w:rPr>
+          <w:lang w:val="en-US" w:eastAsia="ru-RU"/>
+        </w:rPr>
+        <w:t>i</w:t>
+      </w:r>
+      <w:proofErr w:type="spellEnd"/>
+      <w:r>
+        <w:rPr>
+          <w:lang w:eastAsia="ru-RU"/>
+        </w:rPr>
+        <w:t>5</w:t>
+      </w:r>
+      <w:r>
+        <w:rPr>
+          <w:lang w:eastAsia="ru-RU"/>
+        </w:rPr>
+        <w:t xml:space="preserve"> + </w:t>
+      </w:r>
+      <w:proofErr w:type="spellStart"/>
+      <w:r>
+        <w:rPr>
+          <w:lang w:val="en-US" w:eastAsia="ru-RU"/>
+        </w:rPr>
+        <w:t>i</w:t>
+      </w:r>
+      <w:proofErr w:type="spellEnd"/>
+      <w:r>
+        <w:rPr>
+          <w:lang w:eastAsia="ru-RU"/>
+        </w:rPr>
+        <w:t>6</w:t>
+      </w:r>
+      <w:r>
+        <w:rPr>
+          <w:lang w:eastAsia="ru-RU"/>
+        </w:rPr>
+        <w:t xml:space="preserve"> + </w:t>
+      </w:r>
+      <w:proofErr w:type="spellStart"/>
+      <w:r>
+        <w:rPr>
+          <w:lang w:val="en-US" w:eastAsia="ru-RU"/>
+        </w:rPr>
+        <w:t>i</w:t>
+      </w:r>
+      <w:proofErr w:type="spellEnd"/>
+      <w:r>
+        <w:rPr>
+          <w:lang w:eastAsia="ru-RU"/>
+        </w:rPr>
+        <w:t>7</w:t>
+      </w:r>
+      <w:r>
+        <w:rPr>
+          <w:lang w:val="en-US" w:eastAsia="ru-RU"/>
+        </w:rPr>
+        <w:t xml:space="preserve"> + i8 + i9 + i10 + i11</w:t>
+      </w:r>
+    </w:p>
+    <w:p>
+      <w:pPr>
+        <w:rPr>
+          <w:lang w:val="en-US" w:eastAsia="ru-RU"/>
+        </w:rPr>
+      </w:pPr>
+      <w:r>
+        <w:rPr>
+          <w:lang w:eastAsia="ru-RU"/>
+        </w:rPr>
+        <w:t>0</w:t>
+      </w:r>
+      <w:r>
+        <w:rPr>
+          <w:lang w:val="en-US" w:eastAsia="ru-RU"/>
+        </w:rPr>
+        <w:t xml:space="preserve"> + </w:t>
+      </w:r>
+      <w:r>
+        <w:rPr>
+          <w:lang w:eastAsia="ru-RU"/>
+        </w:rPr>
+        <w:t>0</w:t>
+      </w:r>
+      <w:r>
+        <w:rPr>
+          <w:lang w:val="en-US" w:eastAsia="ru-RU"/>
+        </w:rPr>
+        <w:t xml:space="preserve"> + </w:t>
+      </w:r>
+      <w:r>
+        <w:rPr>
+          <w:lang w:eastAsia="ru-RU"/>
+        </w:rPr>
+        <w:t>1</w:t>
+      </w:r>
+      <w:r>
+        <w:rPr>
+          <w:lang w:val="en-US" w:eastAsia="ru-RU"/>
+        </w:rPr>
+        <w:t xml:space="preserve"> + </w:t>
+      </w:r>
+      <w:r>
+        <w:rPr>
+          <w:lang w:eastAsia="ru-RU"/>
+        </w:rPr>
+        <w:t>0</w:t>
+      </w:r>
+      <w:r>
+        <w:rPr>
+          <w:lang w:val="en-US" w:eastAsia="ru-RU"/>
+        </w:rPr>
+        <w:t xml:space="preserve"> + </w:t>
+      </w:r>
+      <w:r>
+        <w:rPr>
+          <w:lang w:eastAsia="ru-RU"/>
+        </w:rPr>
+        <w:t>1</w:t>
+      </w:r>
+      <w:r>
+        <w:rPr>
+          <w:lang w:val="en-US" w:eastAsia="ru-RU"/>
+        </w:rPr>
+        <w:t xml:space="preserve"> + </w:t>
+      </w:r>
+      <w:r>
+        <w:rPr>
+          <w:lang w:eastAsia="ru-RU"/>
+        </w:rPr>
+        <w:t>0</w:t>
+      </w:r>
+      <w:r>
+        <w:rPr>
+          <w:lang w:val="en-US" w:eastAsia="ru-RU"/>
+        </w:rPr>
+        <w:t xml:space="preserve"> + </w:t>
+      </w:r>
+      <w:r>
+        <w:rPr>
+          <w:lang w:eastAsia="ru-RU"/>
+        </w:rPr>
+        <w:t>1</w:t>
+      </w:r>
+      <w:r>
+        <w:rPr>
+          <w:lang w:val="en-US" w:eastAsia="ru-RU"/>
+        </w:rPr>
+        <w:t xml:space="preserve"> </w:t>
+      </w:r>
+      <w:r>
+        <w:rPr>
+          <w:lang w:eastAsia="ru-RU"/>
+        </w:rPr>
+        <w:t xml:space="preserve">= </w:t>
+      </w:r>
+      <w:r>
+        <w:rPr>
+          <w:lang w:val="en-US" w:eastAsia="ru-RU"/>
+        </w:rPr>
         <w:t>3</w:t>
       </w:r>
     </w:p>
     <w:p>
       <w:pPr>
         <w:rPr>
+          <w:lang w:eastAsia="ru-RU"/>
+        </w:rPr>
+      </w:pPr>
+      <w:r>
+        <w:rPr>
+          <w:lang w:eastAsia="ru-RU"/>
+        </w:rPr>
+        <w:t xml:space="preserve">Число </w:t>
+      </w:r>
+      <w:r>
+        <w:rPr>
+          <w:lang w:eastAsia="ru-RU"/>
+        </w:rPr>
+        <w:t>не</w:t>
+      </w:r>
+      <w:r>
+        <w:rPr>
+          <w:lang w:eastAsia="ru-RU"/>
+        </w:rPr>
+        <w:t xml:space="preserve">четное, бит должен быть равен </w:t>
+      </w:r>
+      <w:r>
+        <w:rPr>
+          <w:lang w:eastAsia="ru-RU"/>
+        </w:rPr>
+        <w:t>1</w:t>
+      </w:r>
+      <w:r>
+        <w:rPr>
+          <w:lang w:eastAsia="ru-RU"/>
+        </w:rPr>
+        <w:t>. В бите ошиб</w:t>
+      </w:r>
+      <w:r>
+        <w:rPr>
+          <w:lang w:eastAsia="ru-RU"/>
+        </w:rPr>
+        <w:t>ка</w:t>
+      </w:r>
+      <w:r>
+        <w:rPr>
+          <w:lang w:eastAsia="ru-RU"/>
+        </w:rPr>
+        <w:t>.</w:t>
+      </w:r>
+    </w:p>
+    <w:p>
+      <w:pPr>
+        <w:rPr>
+          <w:b/>
+          <w:lang w:eastAsia="ru-RU"/>
+        </w:rPr>
+      </w:pPr>
+      <w:r>
+        <w:rPr>
+          <w:b/>
+          <w:lang w:eastAsia="ru-RU"/>
+        </w:rPr>
+        <w:t>Ошибка в бите</w:t>
+      </w:r>
+      <w:r>
+        <w:rPr>
+          <w:b/>
+          <w:lang w:eastAsia="ru-RU"/>
+        </w:rPr>
+        <w:t xml:space="preserve"> четности </w:t>
+      </w:r>
+      <w:r>
+        <w:rPr>
+          <w:b/>
           <w:lang w:val="en-US" w:eastAsia="ru-RU"/>
         </w:rPr>
-      </w:pPr>
-      <w:r>
-        <w:rPr>
-          <w:lang w:eastAsia="ru-RU"/>
-        </w:rPr>
-        <w:t>Число нечетное, бит должен быть равен 1. В</w:t>
-      </w:r>
-      <w:r>
-        <w:rPr>
-          <w:lang w:val="en-US" w:eastAsia="ru-RU"/>
-        </w:rPr>
-        <w:t xml:space="preserve"> </w:t>
-      </w:r>
-      <w:r>
-        <w:rPr>
-          <w:lang w:eastAsia="ru-RU"/>
-        </w:rPr>
-        <w:t>бите</w:t>
-      </w:r>
-      <w:r>
-        <w:rPr>
-          <w:lang w:val="en-US" w:eastAsia="ru-RU"/>
-        </w:rPr>
-        <w:t xml:space="preserve"> </w:t>
-      </w:r>
-      <w:r>
-        <w:rPr>
-          <w:lang w:eastAsia="ru-RU"/>
-        </w:rPr>
-        <w:t>ошибка</w:t>
-      </w:r>
-      <w:r>
-        <w:rPr>
-          <w:lang w:val="en-US" w:eastAsia="ru-RU"/>
-        </w:rPr>
-        <w:t>.</w:t>
-      </w:r>
-    </w:p>
-    <w:p>
-      <w:pPr>
-        <w:rPr>
-          <w:lang w:val="en-US" w:eastAsia="ru-RU"/>
-        </w:rPr>
-      </w:pPr>
-      <w:r>
-        <w:rPr>
-          <w:lang w:val="en-US" w:eastAsia="ru-RU"/>
-        </w:rPr>
         <w:t>p</w:t>
       </w:r>
       <w:r>
         <w:rPr>
-          <w:lang w:val="en-US" w:eastAsia="ru-RU"/>
-        </w:rPr>
-        <w:t xml:space="preserve">2 = </w:t>
-      </w:r>
-      <w:r>
-        <w:rPr>
-          <w:lang w:val="en-US" w:eastAsia="ru-RU"/>
-        </w:rPr>
-        <w:t>i</w:t>
-      </w:r>
-      <w:r>
-        <w:rPr>
-          <w:lang w:val="en-US" w:eastAsia="ru-RU"/>
-        </w:rPr>
-        <w:t xml:space="preserve">1 + </w:t>
-      </w:r>
-      <w:r>
-        <w:rPr>
-          <w:lang w:val="en-US" w:eastAsia="ru-RU"/>
-        </w:rPr>
-        <w:t>i</w:t>
-      </w:r>
-      <w:r>
-        <w:rPr>
-          <w:lang w:val="en-US" w:eastAsia="ru-RU"/>
-        </w:rPr>
-        <w:t xml:space="preserve">3 + </w:t>
-      </w:r>
-      <w:r>
-        <w:rPr>
-          <w:lang w:val="en-US" w:eastAsia="ru-RU"/>
-        </w:rPr>
-        <w:t>i</w:t>
-      </w:r>
-      <w:r>
-        <w:rPr>
-          <w:lang w:val="en-US" w:eastAsia="ru-RU"/>
+          <w:b/>
+          <w:lang w:eastAsia="ru-RU"/>
         </w:rPr>
         <w:t>4</w:t>
-      </w:r>
-      <w:r>
-        <w:rPr>
-          <w:lang w:val="en-US" w:eastAsia="ru-RU"/>
-        </w:rPr>
-        <w:t xml:space="preserve"> + </w:t>
-      </w:r>
-      <w:r>
-        <w:rPr>
-          <w:lang w:val="en-US" w:eastAsia="ru-RU"/>
-        </w:rPr>
-        <w:t>i</w:t>
-      </w:r>
-      <w:r>
-        <w:rPr>
-          <w:lang w:val="en-US" w:eastAsia="ru-RU"/>
-        </w:rPr>
-        <w:t xml:space="preserve">6 + </w:t>
-      </w:r>
-      <w:r>
-        <w:rPr>
-          <w:lang w:val="en-US" w:eastAsia="ru-RU"/>
-        </w:rPr>
-        <w:t>i</w:t>
-      </w:r>
-      <w:r>
-        <w:rPr>
-          <w:lang w:val="en-US" w:eastAsia="ru-RU"/>
-        </w:rPr>
-        <w:t>7</w:t>
-      </w:r>
-    </w:p>
-    <w:p>
-      <w:pPr>
-        <w:rPr>
-          <w:lang w:eastAsia="ru-RU"/>
-        </w:rPr>
-      </w:pPr>
-      <w:r>
-        <w:rPr>
-          <w:lang w:eastAsia="ru-RU"/>
-        </w:rPr>
-        <w:t xml:space="preserve">0 + </w:t>
-      </w:r>
-      <w:r>
-        <w:rPr>
-          <w:lang w:eastAsia="ru-RU"/>
-        </w:rPr>
-        <w:t>0</w:t>
-      </w:r>
-      <w:r>
-        <w:rPr>
-          <w:lang w:eastAsia="ru-RU"/>
-        </w:rPr>
-        <w:t xml:space="preserve"> + </w:t>
-      </w:r>
-      <w:r>
-        <w:rPr>
-          <w:lang w:eastAsia="ru-RU"/>
-        </w:rPr>
-        <w:t>1 + 0 + 1</w:t>
-      </w:r>
-      <w:r>
-        <w:rPr>
-          <w:lang w:eastAsia="ru-RU"/>
-        </w:rPr>
-        <w:t xml:space="preserve"> = </w:t>
-      </w:r>
-      <w:r>
-        <w:rPr>
-          <w:lang w:eastAsia="ru-RU"/>
-        </w:rPr>
-        <w:t>2</w:t>
-      </w:r>
-    </w:p>
-    <w:p>
-      <w:pPr>
-        <w:rPr>
-          <w:lang w:eastAsia="ru-RU"/>
-        </w:rPr>
-      </w:pPr>
-      <w:r>
-        <w:rPr>
-          <w:lang w:eastAsia="ru-RU"/>
-        </w:rPr>
-        <w:lastRenderedPageBreak/>
-        <w:t xml:space="preserve">Число четное, бит должен быть равен </w:t>
-      </w:r>
-      <w:r>
-        <w:rPr>
-          <w:lang w:eastAsia="ru-RU"/>
-        </w:rPr>
-        <w:t>0</w:t>
-      </w:r>
-      <w:r>
-        <w:rPr>
-          <w:lang w:eastAsia="ru-RU"/>
-        </w:rPr>
-        <w:t>. В бите ошиб</w:t>
-      </w:r>
-      <w:r>
-        <w:rPr>
-          <w:lang w:eastAsia="ru-RU"/>
-        </w:rPr>
-        <w:t>ок нет</w:t>
-      </w:r>
-      <w:r>
-        <w:rPr>
-          <w:lang w:eastAsia="ru-RU"/>
-        </w:rPr>
-        <w:t>.</w:t>
-      </w:r>
-    </w:p>
-    <w:p>
-      <w:pPr>
-        <w:rPr>
-          <w:lang w:eastAsia="ru-RU"/>
-        </w:rPr>
-      </w:pPr>
-      <w:r>
-        <w:rPr>
-          <w:lang w:val="en-US" w:eastAsia="ru-RU"/>
-        </w:rPr>
-        <w:t>p</w:t>
-      </w:r>
-      <w:r>
-        <w:rPr>
-          <w:lang w:eastAsia="ru-RU"/>
-        </w:rPr>
-        <w:t xml:space="preserve">3 = </w:t>
-      </w:r>
-      <w:proofErr w:type="spellStart"/>
-      <w:r>
-        <w:rPr>
-          <w:lang w:val="en-US" w:eastAsia="ru-RU"/>
-        </w:rPr>
-        <w:t>i</w:t>
-      </w:r>
-      <w:proofErr w:type="spellEnd"/>
-      <w:r>
-        <w:rPr>
-          <w:lang w:eastAsia="ru-RU"/>
-        </w:rPr>
-        <w:t xml:space="preserve">2 + </w:t>
-      </w:r>
-      <w:proofErr w:type="spellStart"/>
-      <w:r>
-        <w:rPr>
-          <w:lang w:val="en-US" w:eastAsia="ru-RU"/>
-        </w:rPr>
-        <w:t>i</w:t>
-      </w:r>
-      <w:proofErr w:type="spellEnd"/>
-      <w:r>
-        <w:rPr>
-          <w:lang w:eastAsia="ru-RU"/>
-        </w:rPr>
-        <w:t xml:space="preserve">3 + </w:t>
-      </w:r>
-      <w:proofErr w:type="spellStart"/>
-      <w:r>
-        <w:rPr>
-          <w:lang w:val="en-US" w:eastAsia="ru-RU"/>
-        </w:rPr>
-        <w:t>i</w:t>
-      </w:r>
-      <w:proofErr w:type="spellEnd"/>
-      <w:r>
-        <w:rPr>
-          <w:lang w:eastAsia="ru-RU"/>
-        </w:rPr>
-        <w:t>4</w:t>
-      </w:r>
-    </w:p>
-    <w:p>
-      <w:pPr>
-        <w:rPr>
-          <w:lang w:eastAsia="ru-RU"/>
-        </w:rPr>
-      </w:pPr>
-      <w:r>
-        <w:rPr>
-          <w:lang w:eastAsia="ru-RU"/>
-        </w:rPr>
-        <w:t>1</w:t>
-      </w:r>
-      <w:r>
-        <w:rPr>
-          <w:lang w:eastAsia="ru-RU"/>
-        </w:rPr>
-        <w:t xml:space="preserve"> + </w:t>
-      </w:r>
-      <w:r>
-        <w:rPr>
-          <w:lang w:eastAsia="ru-RU"/>
-        </w:rPr>
-        <w:t>0</w:t>
-      </w:r>
-      <w:r>
-        <w:rPr>
-          <w:lang w:eastAsia="ru-RU"/>
-        </w:rPr>
-        <w:t xml:space="preserve"> + </w:t>
-      </w:r>
-      <w:r>
-        <w:rPr>
-          <w:lang w:eastAsia="ru-RU"/>
-        </w:rPr>
-        <w:t>1</w:t>
-      </w:r>
-      <w:r>
-        <w:rPr>
-          <w:lang w:eastAsia="ru-RU"/>
-        </w:rPr>
-        <w:t xml:space="preserve"> = </w:t>
-      </w:r>
-      <w:r>
-        <w:rPr>
-          <w:lang w:eastAsia="ru-RU"/>
-        </w:rPr>
-        <w:t>2</w:t>
-      </w:r>
-    </w:p>
-    <w:p>
-      <w:pPr>
-        <w:rPr>
-          <w:lang w:eastAsia="ru-RU"/>
-        </w:rPr>
-      </w:pPr>
-      <w:r>
-        <w:rPr>
-          <w:lang w:eastAsia="ru-RU"/>
-        </w:rPr>
-        <w:t>Число четное, бит должен быть равен 0. В бите ошиб</w:t>
-      </w:r>
-      <w:r>
-        <w:rPr>
-          <w:lang w:eastAsia="ru-RU"/>
-        </w:rPr>
-        <w:t>ок нет</w:t>
-      </w:r>
-      <w:r>
-        <w:rPr>
-          <w:lang w:eastAsia="ru-RU"/>
-        </w:rPr>
-        <w:t>.</w:t>
-      </w:r>
-    </w:p>
-    <w:p>
-      <w:pPr>
-        <w:rPr>
-          <w:lang w:eastAsia="ru-RU"/>
-        </w:rPr>
-      </w:pPr>
-      <w:r>
-        <w:rPr>
-          <w:lang w:val="en-US" w:eastAsia="ru-RU"/>
-        </w:rPr>
-        <w:t>p</w:t>
-      </w:r>
-      <w:r>
-        <w:rPr>
-          <w:lang w:eastAsia="ru-RU"/>
-        </w:rPr>
-        <w:t>4</w:t>
-      </w:r>
-      <w:r>
-        <w:rPr>
-          <w:lang w:eastAsia="ru-RU"/>
-        </w:rPr>
-        <w:t xml:space="preserve"> = </w:t>
-      </w:r>
-      <w:proofErr w:type="spellStart"/>
-      <w:r>
-        <w:rPr>
-          <w:lang w:val="en-US" w:eastAsia="ru-RU"/>
-        </w:rPr>
-        <w:t>i</w:t>
-      </w:r>
-      <w:proofErr w:type="spellEnd"/>
-      <w:r>
-        <w:rPr>
-          <w:lang w:eastAsia="ru-RU"/>
-        </w:rPr>
-        <w:t>5</w:t>
-      </w:r>
-      <w:r>
-        <w:rPr>
-          <w:lang w:eastAsia="ru-RU"/>
-        </w:rPr>
-        <w:t xml:space="preserve"> + </w:t>
-      </w:r>
-      <w:proofErr w:type="spellStart"/>
-      <w:r>
-        <w:rPr>
-          <w:lang w:val="en-US" w:eastAsia="ru-RU"/>
-        </w:rPr>
-        <w:t>i</w:t>
-      </w:r>
-      <w:proofErr w:type="spellEnd"/>
-      <w:r>
-        <w:rPr>
-          <w:lang w:eastAsia="ru-RU"/>
-        </w:rPr>
-        <w:t>6</w:t>
-      </w:r>
-      <w:r>
-        <w:rPr>
-          <w:lang w:eastAsia="ru-RU"/>
-        </w:rPr>
-        <w:t xml:space="preserve"> + </w:t>
-      </w:r>
-      <w:proofErr w:type="spellStart"/>
-      <w:r>
-        <w:rPr>
-          <w:lang w:val="en-US" w:eastAsia="ru-RU"/>
-        </w:rPr>
-        <w:t>i</w:t>
-      </w:r>
-      <w:proofErr w:type="spellEnd"/>
-      <w:r>
-        <w:rPr>
-          <w:lang w:eastAsia="ru-RU"/>
-        </w:rPr>
-        <w:t>7</w:t>
-      </w:r>
-    </w:p>
-    <w:p>
-      <w:pPr>
-        <w:rPr>
-          <w:lang w:eastAsia="ru-RU"/>
-        </w:rPr>
-      </w:pPr>
-      <w:r>
-        <w:rPr>
-          <w:lang w:eastAsia="ru-RU"/>
-        </w:rPr>
-        <w:t>0</w:t>
-      </w:r>
-      <w:r>
-        <w:rPr>
-          <w:lang w:eastAsia="ru-RU"/>
-        </w:rPr>
-        <w:t xml:space="preserve"> + </w:t>
-      </w:r>
-      <w:r>
-        <w:rPr>
-          <w:lang w:eastAsia="ru-RU"/>
-        </w:rPr>
-        <w:t>0</w:t>
-      </w:r>
-      <w:r>
-        <w:rPr>
-          <w:lang w:eastAsia="ru-RU"/>
-        </w:rPr>
-        <w:t xml:space="preserve"> + </w:t>
-      </w:r>
-      <w:r>
-        <w:rPr>
-          <w:lang w:eastAsia="ru-RU"/>
-        </w:rPr>
-        <w:t>1</w:t>
-      </w:r>
-      <w:r>
-        <w:rPr>
-          <w:lang w:eastAsia="ru-RU"/>
-        </w:rPr>
-        <w:t xml:space="preserve"> = </w:t>
-      </w:r>
-      <w:r>
-        <w:rPr>
-          <w:lang w:eastAsia="ru-RU"/>
-        </w:rPr>
-        <w:t>1</w:t>
-      </w:r>
-    </w:p>
-    <w:p>
-      <w:pPr>
-        <w:rPr>
-          <w:lang w:eastAsia="ru-RU"/>
-        </w:rPr>
-      </w:pPr>
-      <w:r>
-        <w:rPr>
-          <w:lang w:eastAsia="ru-RU"/>
-        </w:rPr>
-        <w:t xml:space="preserve">Число </w:t>
-      </w:r>
-      <w:r>
-        <w:rPr>
-          <w:lang w:eastAsia="ru-RU"/>
-        </w:rPr>
-        <w:t>не</w:t>
-      </w:r>
-      <w:r>
-        <w:rPr>
-          <w:lang w:eastAsia="ru-RU"/>
-        </w:rPr>
-        <w:t xml:space="preserve">четное, бит должен быть равен </w:t>
-      </w:r>
-      <w:r>
-        <w:rPr>
-          <w:lang w:eastAsia="ru-RU"/>
-        </w:rPr>
-        <w:t>1</w:t>
-      </w:r>
-      <w:r>
-        <w:rPr>
-          <w:lang w:eastAsia="ru-RU"/>
-        </w:rPr>
-        <w:t>. В бите ошиб</w:t>
-      </w:r>
-      <w:r>
-        <w:rPr>
-          <w:lang w:eastAsia="ru-RU"/>
-        </w:rPr>
-        <w:t>ка</w:t>
-      </w:r>
-      <w:r>
-        <w:rPr>
-          <w:lang w:eastAsia="ru-RU"/>
-        </w:rPr>
-        <w:t>.</w:t>
-      </w:r>
-    </w:p>
-    <w:p>
-      <w:pPr>
-        <w:rPr>
-          <w:lang w:eastAsia="ru-RU"/>
-        </w:rPr>
-      </w:pPr>
-      <w:r>
-        <w:rPr>
-          <w:lang w:eastAsia="ru-RU"/>
-        </w:rPr>
-        <w:t xml:space="preserve">Ошибка в битах четности </w:t>
-      </w:r>
-      <w:r>
-        <w:rPr>
-          <w:lang w:eastAsia="ru-RU"/>
-        </w:rPr>
-        <w:t>1</w:t>
-      </w:r>
-      <w:r>
-        <w:rPr>
-          <w:lang w:eastAsia="ru-RU"/>
-        </w:rPr>
-        <w:t xml:space="preserve"> и </w:t>
-      </w:r>
-      <w:r>
-        <w:rPr>
-          <w:lang w:eastAsia="ru-RU"/>
-        </w:rPr>
-        <w:t>8</w:t>
-      </w:r>
-    </w:p>
-    <w:p>
-      <w:pPr>
-        <w:rPr>
-          <w:lang w:eastAsia="ru-RU"/>
-        </w:rPr>
-      </w:pPr>
-      <w:r>
-        <w:rPr>
-          <w:lang w:eastAsia="ru-RU"/>
-        </w:rPr>
-        <w:t>1</w:t>
-      </w:r>
-      <w:r>
-        <w:rPr>
-          <w:lang w:eastAsia="ru-RU"/>
-        </w:rPr>
-        <w:t xml:space="preserve"> + </w:t>
-      </w:r>
-      <w:r>
-        <w:rPr>
-          <w:lang w:eastAsia="ru-RU"/>
-        </w:rPr>
-        <w:t>8</w:t>
-      </w:r>
-      <w:r>
-        <w:rPr>
-          <w:lang w:eastAsia="ru-RU"/>
-        </w:rPr>
-        <w:t xml:space="preserve"> = </w:t>
-      </w:r>
-      <w:r>
-        <w:rPr>
-          <w:lang w:eastAsia="ru-RU"/>
-        </w:rPr>
-        <w:t>9</w:t>
-      </w:r>
-    </w:p>
-    <w:p>
-      <w:pPr>
-        <w:rPr>
-          <w:lang w:eastAsia="ru-RU"/>
-        </w:rPr>
-      </w:pPr>
-      <w:r>
-        <w:rPr>
-          <w:lang w:eastAsia="ru-RU"/>
-        </w:rPr>
-        <w:t xml:space="preserve">Ошибка в бите </w:t>
-      </w:r>
-      <w:r>
-        <w:rPr>
-          <w:lang w:eastAsia="ru-RU"/>
-        </w:rPr>
-        <w:t>9</w:t>
       </w:r>
     </w:p>
     <w:p>
@@ -11147,16 +11347,17 @@
       <w:r>
         <w:rPr>
           <w:b/>
-          <w:bCs/>
-        </w:rPr>
-        <w:t>010</w:t>
+        </w:rPr>
+        <w:t>1</w:t>
+      </w:r>
+      <w:r>
+        <w:tab/>
       </w:r>
       <w:r>
         <w:rPr>
           <w:b/>
-          <w:bCs/>
-        </w:rPr>
-        <w:t>1101</w:t>
+        </w:rPr>
+        <w:t>1010010101</w:t>
       </w:r>
     </w:p>
     <w:p>
@@ -11179,7 +11380,21 @@
           <w:b/>
           <w:bCs/>
         </w:rPr>
-        <w:t>00001010101</w:t>
+        <w:t>0</w:t>
+      </w:r>
+      <w:r>
+        <w:rPr>
+          <w:b/>
+          <w:bCs/>
+        </w:rPr>
+        <w:t>0101011001010</w:t>
+      </w:r>
+      <w:r>
+        <w:rPr>
+          <w:b/>
+          <w:bCs/>
+        </w:rPr>
+        <w:t>1</w:t>
       </w:r>
       <w:r>
         <w:rPr>
@@ -11189,31 +11404,6 @@
         </w:rPr>
         <w:t>2</w:t>
       </w:r>
-      <w:r>
-        <w:rPr>
-          <w:b/>
-          <w:bCs/>
-        </w:rPr>
-        <w:t xml:space="preserve"> </w:t>
-      </w:r>
-      <w:r>
-        <w:t xml:space="preserve">или </w:t>
-      </w:r>
-      <w:r>
-        <w:rPr>
-          <w:b/>
-          <w:bCs/>
-        </w:rPr>
-        <w:t>85</w:t>
-      </w:r>
-      <w:r>
-        <w:rPr>
-          <w:b/>
-          <w:bCs/>
-          <w:vertAlign w:val="subscript"/>
-        </w:rPr>
-        <w:t>10</w:t>
-      </w:r>
     </w:p>
     <w:p>
       <w:pPr>
@@ -11229,13 +11419,15 @@
           <w:lang w:eastAsia="ru-RU"/>
         </w:rPr>
       </w:pPr>
-      <w:bookmarkStart w:id="14" w:name="_Toc85636098"/>
+      <w:bookmarkStart w:id="13" w:name="_Toc85636098"/>
       <w:r>
         <w:rPr>
           <w:lang w:eastAsia="ru-RU"/>
         </w:rPr>
         <w:t>Задание 8</w:t>
       </w:r>
+      <w:bookmarkStart w:id="14" w:name="_GoBack"/>
+      <w:bookmarkEnd w:id="13"/>
       <w:bookmarkEnd w:id="14"/>
     </w:p>
     <w:p>
@@ -12197,7 +12389,6 @@
   <w:style w:type="character" w:default="1" w:styleId="a0">
     <w:name w:val="Default Paragraph Font"/>
     <w:uiPriority w:val="1"/>
-    <w:semiHidden/>
     <w:unhideWhenUsed/>
   </w:style>
   <w:style w:type="table" w:default="1" w:styleId="a1">
@@ -12915,7 +13106,6 @@
   <w:style w:type="character" w:default="1" w:styleId="a0">
     <w:name w:val="Default Paragraph Font"/>
     <w:uiPriority w:val="1"/>
-    <w:semiHidden/>
     <w:unhideWhenUsed/>
   </w:style>
   <w:style w:type="table" w:default="1" w:styleId="a1">
@@ -13911,7 +14101,7 @@
 </file>
 
 <file path=customXml/itemProps4.xml><?xml version="1.0" encoding="utf-8"?>
-<ds:datastoreItem xmlns:ds="http://schemas.openxmlformats.org/officeDocument/2006/customXml" ds:itemID="{A6E6287C-9FF2-40B3-87FE-B6B1F81EB9E0}">
+<ds:datastoreItem xmlns:ds="http://schemas.openxmlformats.org/officeDocument/2006/customXml" ds:itemID="{25FA3E5B-A09E-4100-8220-6D5A1B064655}">
   <ds:schemaRefs>
     <ds:schemaRef ds:uri="http://schemas.openxmlformats.org/officeDocument/2006/bibliography"/>
   </ds:schemaRefs>

</xml_diff>